<commit_message>
At the end of 11/20/09 Thursday
Memory Module protocol documentation
</commit_message>
<xml_diff>
--- a/documents/Design Log.docx
+++ b/documents/Design Log.docx
@@ -10758,47 +10758,27 @@
         <w:rPr>
           <w:rFonts w:hint="eastAsia"/>
         </w:rPr>
-        <w:t>STB_out</w:t>
+        <w:t>addr_out</w:t>
       </w:r>
       <w:proofErr w:type="spellEnd"/>
       <w:r>
         <w:rPr>
           <w:rFonts w:hint="eastAsia"/>
         </w:rPr>
-        <w:t>,</w:t>
-      </w:r>
-      <w:r>
-        <w:rPr>
-          <w:rFonts w:hint="eastAsia"/>
-        </w:rPr>
-        <w:t xml:space="preserve"> we</w:t>
-      </w:r>
-      <w:proofErr w:type="gramStart"/>
-      <w:r>
-        <w:rPr>
-          <w:rFonts w:hint="eastAsia"/>
-        </w:rPr>
         <w:t xml:space="preserve">, </w:t>
       </w:r>
       <w:r>
         <w:rPr>
           <w:rFonts w:hint="eastAsia"/>
         </w:rPr>
-        <w:t xml:space="preserve"> </w:t>
+        <w:t xml:space="preserve">we, </w:t>
       </w:r>
       <w:proofErr w:type="spellStart"/>
       <w:r>
         <w:rPr>
           <w:rFonts w:hint="eastAsia"/>
         </w:rPr>
-        <w:t>addr</w:t>
-      </w:r>
-      <w:proofErr w:type="gramEnd"/>
-      <w:r>
-        <w:rPr>
-          <w:rFonts w:hint="eastAsia"/>
-        </w:rPr>
-        <w:t>_out</w:t>
+        <w:t>stb</w:t>
       </w:r>
       <w:proofErr w:type="spellEnd"/>
       <w:r>
@@ -10812,7 +10792,7 @@
         <w:rPr>
           <w:rFonts w:hint="eastAsia"/>
         </w:rPr>
-        <w:t>data_in</w:t>
+        <w:t>data_inout</w:t>
       </w:r>
       <w:proofErr w:type="spellEnd"/>
       <w:r>
@@ -11847,7 +11827,7 @@
         <w:rPr>
           <w:rFonts w:hint="eastAsia"/>
         </w:rPr>
-        <w:t>ack_out</w:t>
+        <w:t>stb</w:t>
       </w:r>
       <w:proofErr w:type="spellEnd"/>
       <w:r>
@@ -11856,6 +11836,12 @@
         </w:rPr>
         <w:t xml:space="preserve">, </w:t>
       </w:r>
+      <w:r>
+        <w:rPr>
+          <w:rFonts w:hint="eastAsia"/>
+        </w:rPr>
+        <w:t xml:space="preserve">we, </w:t>
+      </w:r>
       <w:proofErr w:type="spellStart"/>
       <w:r>
         <w:rPr>
@@ -11876,20 +11862,6 @@
           <w:rFonts w:hint="eastAsia"/>
         </w:rPr>
         <w:t>data_in</w:t>
-      </w:r>
-      <w:proofErr w:type="spellEnd"/>
-      <w:r>
-        <w:rPr>
-          <w:rFonts w:hint="eastAsia"/>
-        </w:rPr>
-        <w:t xml:space="preserve">, </w:t>
-      </w:r>
-      <w:proofErr w:type="spellStart"/>
-      <w:r>
-        <w:rPr>
-          <w:rFonts w:hint="eastAsia"/>
-        </w:rPr>
-        <w:t>strb_in</w:t>
       </w:r>
       <w:proofErr w:type="spellEnd"/>
       <w:r>
@@ -13319,9 +13291,6 @@
           <w:ilvl w:val="2"/>
           <w:numId w:val="1"/>
         </w:numPr>
-        <w:rPr>
-          <w:rFonts w:hint="eastAsia"/>
-        </w:rPr>
       </w:pPr>
       <w:r>
         <w:rPr>
@@ -13337,9 +13306,6 @@
           <w:ilvl w:val="3"/>
           <w:numId w:val="1"/>
         </w:numPr>
-        <w:rPr>
-          <w:rFonts w:hint="eastAsia"/>
-        </w:rPr>
       </w:pPr>
       <w:r>
         <w:rPr>
@@ -13355,9 +13321,6 @@
           <w:ilvl w:val="4"/>
           <w:numId w:val="1"/>
         </w:numPr>
-        <w:rPr>
-          <w:rFonts w:hint="eastAsia"/>
-        </w:rPr>
       </w:pPr>
       <w:r>
         <w:rPr>
@@ -13382,9 +13345,6 @@
           <w:ilvl w:val="4"/>
           <w:numId w:val="1"/>
         </w:numPr>
-        <w:rPr>
-          <w:rFonts w:hint="eastAsia"/>
-        </w:rPr>
       </w:pPr>
       <w:r>
         <w:rPr>
@@ -13403,15 +13363,18 @@
           <w:ilvl w:val="4"/>
           <w:numId w:val="1"/>
         </w:numPr>
-        <w:rPr>
-          <w:rFonts w:hint="eastAsia"/>
-        </w:rPr>
       </w:pPr>
       <w:r>
         <w:rPr>
           <w:rFonts w:hint="eastAsia"/>
         </w:rPr>
         <w:lastRenderedPageBreak/>
+        <w:t>(</w:t>
+      </w:r>
+      <w:r>
+        <w:rPr>
+          <w:rFonts w:hint="eastAsia"/>
+        </w:rPr>
         <w:t>Address Ready</w:t>
       </w:r>
       <w:r>
@@ -13429,6 +13392,12 @@
       <w:r>
         <w:t>→</w:t>
       </w:r>
+      <w:r>
+        <w:rPr>
+          <w:rFonts w:hint="eastAsia"/>
+        </w:rPr>
+        <w:t>)</w:t>
+      </w:r>
     </w:p>
     <w:p>
       <w:pPr>
@@ -13437,9 +13406,6 @@
           <w:ilvl w:val="4"/>
           <w:numId w:val="1"/>
         </w:numPr>
-        <w:rPr>
-          <w:rFonts w:hint="eastAsia"/>
-        </w:rPr>
       </w:pPr>
       <w:r>
         <w:t>←</w:t>
@@ -13458,9 +13424,6 @@
           <w:ilvl w:val="4"/>
           <w:numId w:val="1"/>
         </w:numPr>
-        <w:rPr>
-          <w:rFonts w:hint="eastAsia"/>
-        </w:rPr>
       </w:pPr>
       <w:r>
         <w:t>←</w:t>
@@ -13485,10 +13448,13 @@
           <w:ilvl w:val="4"/>
           <w:numId w:val="1"/>
         </w:numPr>
-        <w:rPr>
-          <w:rFonts w:hint="eastAsia"/>
-        </w:rPr>
-      </w:pPr>
+      </w:pPr>
+      <w:r>
+        <w:rPr>
+          <w:rFonts w:hint="eastAsia"/>
+        </w:rPr>
+        <w:t>(</w:t>
+      </w:r>
       <w:r>
         <w:rPr>
           <w:rFonts w:hint="eastAsia"/>
@@ -13504,6 +13470,12 @@
       <w:r>
         <w:t>→</w:t>
       </w:r>
+      <w:r>
+        <w:rPr>
+          <w:rFonts w:hint="eastAsia"/>
+        </w:rPr>
+        <w:t>)</w:t>
+      </w:r>
     </w:p>
     <w:p>
       <w:pPr>
@@ -13512,9 +13484,6 @@
           <w:ilvl w:val="3"/>
           <w:numId w:val="1"/>
         </w:numPr>
-        <w:rPr>
-          <w:rFonts w:hint="eastAsia"/>
-        </w:rPr>
       </w:pPr>
       <w:r>
         <w:rPr>
@@ -13530,21 +13499,24 @@
           <w:ilvl w:val="4"/>
           <w:numId w:val="1"/>
         </w:numPr>
-        <w:rPr>
-          <w:rFonts w:hint="eastAsia"/>
-        </w:rPr>
-      </w:pPr>
-      <w:r>
-        <w:rPr>
-          <w:rFonts w:hint="eastAsia"/>
-        </w:rPr>
-        <w:t>Write</w:t>
-      </w:r>
-      <w:r>
-        <w:rPr>
-          <w:rFonts w:hint="eastAsia"/>
-        </w:rPr>
-        <w:t xml:space="preserve"> Command(WE)</w:t>
+      </w:pPr>
+      <w:r>
+        <w:rPr>
+          <w:rFonts w:hint="eastAsia"/>
+        </w:rPr>
+        <w:t>Write  Command</w:t>
+      </w:r>
+      <w:r>
+        <w:rPr>
+          <w:rFonts w:hint="eastAsia"/>
+        </w:rPr>
+        <w:t xml:space="preserve"> </w:t>
+      </w:r>
+      <w:r>
+        <w:rPr>
+          <w:rFonts w:hint="eastAsia"/>
+        </w:rPr>
+        <w:t>(WE)</w:t>
       </w:r>
       <w:r>
         <w:t>→</w:t>
@@ -13557,9 +13529,6 @@
           <w:ilvl w:val="4"/>
           <w:numId w:val="1"/>
         </w:numPr>
-        <w:rPr>
-          <w:rFonts w:hint="eastAsia"/>
-        </w:rPr>
       </w:pPr>
       <w:r>
         <w:rPr>
@@ -13578,9 +13547,6 @@
           <w:ilvl w:val="4"/>
           <w:numId w:val="1"/>
         </w:numPr>
-        <w:rPr>
-          <w:rFonts w:hint="eastAsia"/>
-        </w:rPr>
       </w:pPr>
       <w:r>
         <w:rPr>
@@ -13599,10 +13565,13 @@
           <w:ilvl w:val="4"/>
           <w:numId w:val="1"/>
         </w:numPr>
-        <w:rPr>
-          <w:rFonts w:hint="eastAsia"/>
-        </w:rPr>
-      </w:pPr>
+      </w:pPr>
+      <w:r>
+        <w:rPr>
+          <w:rFonts w:hint="eastAsia"/>
+        </w:rPr>
+        <w:t>(</w:t>
+      </w:r>
       <w:r>
         <w:rPr>
           <w:rFonts w:hint="eastAsia"/>
@@ -13612,6 +13581,12 @@
       <w:r>
         <w:t>→</w:t>
       </w:r>
+      <w:r>
+        <w:rPr>
+          <w:rFonts w:hint="eastAsia"/>
+        </w:rPr>
+        <w:t>)</w:t>
+      </w:r>
     </w:p>
     <w:p>
       <w:pPr>
@@ -13620,9 +13595,6 @@
           <w:ilvl w:val="4"/>
           <w:numId w:val="1"/>
         </w:numPr>
-        <w:rPr>
-          <w:rFonts w:hint="eastAsia"/>
-        </w:rPr>
       </w:pPr>
       <w:r>
         <w:t>←</w:t>
@@ -13631,7 +13603,7 @@
         <w:rPr>
           <w:rFonts w:hint="eastAsia"/>
         </w:rPr>
-        <w:t>Data Write Complete (ACK)</w:t>
+        <w:t>Data Write Complete (STB)</w:t>
       </w:r>
     </w:p>
     <w:p>
@@ -13641,9 +13613,6 @@
           <w:ilvl w:val="3"/>
           <w:numId w:val="1"/>
         </w:numPr>
-        <w:rPr>
-          <w:rFonts w:hint="eastAsia"/>
-        </w:rPr>
       </w:pPr>
     </w:p>
     <w:p>
@@ -13718,7 +13687,7 @@
         <w:rPr>
           <w:rFonts w:hint="eastAsia"/>
         </w:rPr>
-        <w:t>2</w:t>
+        <w:t>4</w:t>
       </w:r>
       <w:r>
         <w:rPr>
@@ -13753,7 +13722,19 @@
         <w:rPr>
           <w:rFonts w:hint="eastAsia"/>
         </w:rPr>
-        <w:t>=CL=5/no ECC</w:t>
+        <w:t>=CL=</w:t>
+      </w:r>
+      <w:r>
+        <w:rPr>
+          <w:rFonts w:hint="eastAsia"/>
+        </w:rPr>
+        <w:t>3</w:t>
+      </w:r>
+      <w:r>
+        <w:rPr>
+          <w:rFonts w:hint="eastAsia"/>
+        </w:rPr>
+        <w:t>no ECC</w:t>
       </w:r>
     </w:p>
     <w:p>
@@ -13768,7 +13749,13 @@
         <w:rPr>
           <w:rFonts w:hint="eastAsia"/>
         </w:rPr>
-        <w:t>Using  1Gb SDRAM x 2 x 8 = 16</w:t>
+        <w:t>Using  2</w:t>
+      </w:r>
+      <w:r>
+        <w:rPr>
+          <w:rFonts w:hint="eastAsia"/>
+        </w:rPr>
+        <w:t>Gb SDRAM x 2 x 8 = 16</w:t>
       </w:r>
       <w:r>
         <w:rPr>
@@ -13810,7 +13797,13 @@
         <w:rPr>
           <w:rFonts w:hint="eastAsia"/>
         </w:rPr>
-        <w:t>256 M x 4 bits</w:t>
+        <w:t>512</w:t>
+      </w:r>
+      <w:r>
+        <w:rPr>
+          <w:rFonts w:hint="eastAsia"/>
+        </w:rPr>
+        <w:t xml:space="preserve"> M x 4 bits</w:t>
       </w:r>
     </w:p>
     <w:p>
@@ -13825,21 +13818,1140 @@
         <w:rPr>
           <w:rFonts w:hint="eastAsia"/>
         </w:rPr>
-        <w:t xml:space="preserve">28 </w:t>
+        <w:t>29</w:t>
+      </w:r>
+      <w:r>
+        <w:rPr>
+          <w:rFonts w:hint="eastAsia"/>
+        </w:rPr>
+        <w:t xml:space="preserve"> addr</w:t>
+      </w:r>
+      <w:r>
+        <w:rPr>
+          <w:rFonts w:hint="eastAsia"/>
+        </w:rPr>
+        <w:t>ess</w:t>
+      </w:r>
+      <w:r>
+        <w:rPr>
+          <w:rFonts w:hint="eastAsia"/>
+        </w:rPr>
+        <w:t xml:space="preserve"> </w:t>
+      </w:r>
+      <w:r>
+        <w:rPr>
+          <w:rFonts w:hint="eastAsia"/>
+        </w:rPr>
+        <w:t>bits for 512</w:t>
+      </w:r>
+      <w:r>
+        <w:rPr>
+          <w:rFonts w:hint="eastAsia"/>
+        </w:rPr>
+        <w:t xml:space="preserve"> M </w:t>
+      </w:r>
+      <w:r>
+        <w:t>–</w:t>
+      </w:r>
+      <w:r>
+        <w:rPr>
+          <w:rFonts w:hint="eastAsia"/>
+        </w:rPr>
+        <w:t xml:space="preserve"> 64bit words</w:t>
+      </w:r>
+    </w:p>
+    <w:p>
+      <w:pPr>
+        <w:pStyle w:val="ListParagraph"/>
+        <w:numPr>
+          <w:ilvl w:val="3"/>
+          <w:numId w:val="1"/>
+        </w:numPr>
+      </w:pPr>
+      <w:r>
+        <w:rPr>
+          <w:rFonts w:hint="eastAsia"/>
+          <w:b/>
+        </w:rPr>
+        <w:t>10 bits</w:t>
+      </w:r>
+      <w:r>
+        <w:rPr>
+          <w:rFonts w:hint="eastAsia"/>
+        </w:rPr>
+        <w:t xml:space="preserve"> of column address bits = 13 </w:t>
       </w:r>
       <w:proofErr w:type="spellStart"/>
       <w:r>
         <w:rPr>
           <w:rFonts w:hint="eastAsia"/>
         </w:rPr>
-        <w:t>addrbits</w:t>
+        <w:t>addr</w:t>
       </w:r>
       <w:proofErr w:type="spellEnd"/>
       <w:r>
         <w:rPr>
           <w:rFonts w:hint="eastAsia"/>
         </w:rPr>
-        <w:t xml:space="preserve"> for 256 M </w:t>
+        <w:t xml:space="preserve"> lines</w:t>
+      </w:r>
+    </w:p>
+    <w:p>
+      <w:pPr>
+        <w:pStyle w:val="ListParagraph"/>
+        <w:numPr>
+          <w:ilvl w:val="3"/>
+          <w:numId w:val="1"/>
+        </w:numPr>
+        <w:rPr>
+          <w:rFonts w:hint="eastAsia"/>
+        </w:rPr>
+      </w:pPr>
+      <w:r>
+        <w:rPr>
+          <w:rFonts w:hint="eastAsia"/>
+        </w:rPr>
+        <w:t>29</w:t>
+      </w:r>
+      <w:r>
+        <w:rPr>
+          <w:rFonts w:hint="eastAsia"/>
+        </w:rPr>
+        <w:t xml:space="preserve">-10-3 = </w:t>
+      </w:r>
+      <w:r>
+        <w:rPr>
+          <w:rFonts w:hint="eastAsia"/>
+          <w:b/>
+        </w:rPr>
+        <w:t>16</w:t>
+      </w:r>
+      <w:r>
+        <w:rPr>
+          <w:rFonts w:hint="eastAsia"/>
+          <w:b/>
+        </w:rPr>
+        <w:t xml:space="preserve"> row</w:t>
+      </w:r>
+      <w:r>
+        <w:rPr>
+          <w:rFonts w:hint="eastAsia"/>
+        </w:rPr>
+        <w:t xml:space="preserve"> address bits = 18</w:t>
+      </w:r>
+      <w:r>
+        <w:rPr>
+          <w:rFonts w:hint="eastAsia"/>
+        </w:rPr>
+        <w:t xml:space="preserve"> </w:t>
+      </w:r>
+      <w:proofErr w:type="spellStart"/>
+      <w:r>
+        <w:rPr>
+          <w:rFonts w:hint="eastAsia"/>
+        </w:rPr>
+        <w:t>addr</w:t>
+      </w:r>
+      <w:proofErr w:type="spellEnd"/>
+      <w:r>
+        <w:rPr>
+          <w:rFonts w:hint="eastAsia"/>
+        </w:rPr>
+        <w:t xml:space="preserve"> lines</w:t>
+      </w:r>
+    </w:p>
+    <w:tbl>
+      <w:tblPr>
+        <w:tblStyle w:val="TableGrid"/>
+        <w:tblW w:w="0" w:type="auto"/>
+        <w:tblLook w:val="04A0"/>
+      </w:tblPr>
+      <w:tblGrid>
+        <w:gridCol w:w="2394"/>
+        <w:gridCol w:w="2394"/>
+        <w:gridCol w:w="2394"/>
+        <w:gridCol w:w="2394"/>
+      </w:tblGrid>
+      <w:tr>
+        <w:tc>
+          <w:tcPr>
+            <w:tcW w:w="2394" w:type="dxa"/>
+          </w:tcPr>
+          <w:p>
+            <w:r>
+              <w:rPr>
+                <w:rFonts w:hint="eastAsia"/>
+              </w:rPr>
+              <w:t>ROW</w:t>
+            </w:r>
+          </w:p>
+        </w:tc>
+        <w:tc>
+          <w:tcPr>
+            <w:tcW w:w="2394" w:type="dxa"/>
+          </w:tcPr>
+          <w:p>
+            <w:r>
+              <w:rPr>
+                <w:rFonts w:hint="eastAsia"/>
+              </w:rPr>
+              <w:t>BANK</w:t>
+            </w:r>
+          </w:p>
+        </w:tc>
+        <w:tc>
+          <w:tcPr>
+            <w:tcW w:w="2394" w:type="dxa"/>
+          </w:tcPr>
+          <w:p>
+            <w:r>
+              <w:rPr>
+                <w:rFonts w:hint="eastAsia"/>
+              </w:rPr>
+              <w:t>COLUMN</w:t>
+            </w:r>
+          </w:p>
+        </w:tc>
+        <w:tc>
+          <w:tcPr>
+            <w:tcW w:w="2394" w:type="dxa"/>
+          </w:tcPr>
+          <w:p>
+            <w:r>
+              <w:rPr>
+                <w:rFonts w:hint="eastAsia"/>
+              </w:rPr>
+              <w:t>Byte</w:t>
+            </w:r>
+          </w:p>
+        </w:tc>
+      </w:tr>
+      <w:tr>
+        <w:tc>
+          <w:tcPr>
+            <w:tcW w:w="2394" w:type="dxa"/>
+          </w:tcPr>
+          <w:p>
+            <w:r>
+              <w:rPr>
+                <w:rFonts w:hint="eastAsia"/>
+              </w:rPr>
+              <w:t>1</w:t>
+            </w:r>
+            <w:r>
+              <w:rPr>
+                <w:rFonts w:hint="eastAsia"/>
+              </w:rPr>
+              <w:t>6</w:t>
+            </w:r>
+          </w:p>
+        </w:tc>
+        <w:tc>
+          <w:tcPr>
+            <w:tcW w:w="2394" w:type="dxa"/>
+          </w:tcPr>
+          <w:p>
+            <w:r>
+              <w:rPr>
+                <w:rFonts w:hint="eastAsia"/>
+              </w:rPr>
+              <w:t>3</w:t>
+            </w:r>
+          </w:p>
+        </w:tc>
+        <w:tc>
+          <w:tcPr>
+            <w:tcW w:w="2394" w:type="dxa"/>
+          </w:tcPr>
+          <w:p>
+            <w:r>
+              <w:rPr>
+                <w:rFonts w:hint="eastAsia"/>
+              </w:rPr>
+              <w:t>10</w:t>
+            </w:r>
+          </w:p>
+        </w:tc>
+        <w:tc>
+          <w:tcPr>
+            <w:tcW w:w="2394" w:type="dxa"/>
+          </w:tcPr>
+          <w:p>
+            <w:r>
+              <w:rPr>
+                <w:rFonts w:hint="eastAsia"/>
+              </w:rPr>
+              <w:t>3</w:t>
+            </w:r>
+          </w:p>
+        </w:tc>
+      </w:tr>
+    </w:tbl>
+    <w:p>
+      <w:pPr>
+        <w:rPr>
+          <w:rFonts w:hint="eastAsia"/>
+        </w:rPr>
+      </w:pPr>
+    </w:p>
+    <w:tbl>
+      <w:tblPr>
+        <w:tblStyle w:val="TableGrid"/>
+        <w:tblW w:w="0" w:type="auto"/>
+        <w:tblLook w:val="04A0"/>
+      </w:tblPr>
+      <w:tblGrid>
+        <w:gridCol w:w="1915"/>
+        <w:gridCol w:w="1915"/>
+        <w:gridCol w:w="1915"/>
+        <w:gridCol w:w="1915"/>
+        <w:gridCol w:w="1916"/>
+      </w:tblGrid>
+      <w:tr>
+        <w:tc>
+          <w:tcPr>
+            <w:tcW w:w="1915" w:type="dxa"/>
+          </w:tcPr>
+          <w:p>
+            <w:r>
+              <w:rPr>
+                <w:rFonts w:hint="eastAsia"/>
+              </w:rPr>
+              <w:t>Name</w:t>
+            </w:r>
+          </w:p>
+        </w:tc>
+        <w:tc>
+          <w:tcPr>
+            <w:tcW w:w="1915" w:type="dxa"/>
+          </w:tcPr>
+          <w:p>
+            <w:r>
+              <w:rPr>
+                <w:rFonts w:hint="eastAsia"/>
+              </w:rPr>
+              <w:t>CS#</w:t>
+            </w:r>
+          </w:p>
+        </w:tc>
+        <w:tc>
+          <w:tcPr>
+            <w:tcW w:w="1915" w:type="dxa"/>
+          </w:tcPr>
+          <w:p>
+            <w:r>
+              <w:rPr>
+                <w:rFonts w:hint="eastAsia"/>
+              </w:rPr>
+              <w:t>RAS#</w:t>
+            </w:r>
+          </w:p>
+        </w:tc>
+        <w:tc>
+          <w:tcPr>
+            <w:tcW w:w="1915" w:type="dxa"/>
+          </w:tcPr>
+          <w:p>
+            <w:r>
+              <w:rPr>
+                <w:rFonts w:hint="eastAsia"/>
+              </w:rPr>
+              <w:t>CAS#</w:t>
+            </w:r>
+          </w:p>
+        </w:tc>
+        <w:tc>
+          <w:tcPr>
+            <w:tcW w:w="1916" w:type="dxa"/>
+          </w:tcPr>
+          <w:p>
+            <w:r>
+              <w:rPr>
+                <w:rFonts w:hint="eastAsia"/>
+              </w:rPr>
+              <w:t>WE#</w:t>
+            </w:r>
+          </w:p>
+        </w:tc>
+      </w:tr>
+      <w:tr>
+        <w:tc>
+          <w:tcPr>
+            <w:tcW w:w="1915" w:type="dxa"/>
+          </w:tcPr>
+          <w:p>
+            <w:r>
+              <w:rPr>
+                <w:rFonts w:hint="eastAsia"/>
+              </w:rPr>
+              <w:t>ACTIVE</w:t>
+            </w:r>
+          </w:p>
+        </w:tc>
+        <w:tc>
+          <w:tcPr>
+            <w:tcW w:w="1915" w:type="dxa"/>
+          </w:tcPr>
+          <w:p>
+            <w:r>
+              <w:rPr>
+                <w:rFonts w:hint="eastAsia"/>
+              </w:rPr>
+              <w:t>L</w:t>
+            </w:r>
+          </w:p>
+        </w:tc>
+        <w:tc>
+          <w:tcPr>
+            <w:tcW w:w="1915" w:type="dxa"/>
+          </w:tcPr>
+          <w:p>
+            <w:r>
+              <w:rPr>
+                <w:rFonts w:hint="eastAsia"/>
+              </w:rPr>
+              <w:t>L</w:t>
+            </w:r>
+          </w:p>
+        </w:tc>
+        <w:tc>
+          <w:tcPr>
+            <w:tcW w:w="1915" w:type="dxa"/>
+          </w:tcPr>
+          <w:p>
+            <w:r>
+              <w:rPr>
+                <w:rFonts w:hint="eastAsia"/>
+              </w:rPr>
+              <w:t>H</w:t>
+            </w:r>
+          </w:p>
+        </w:tc>
+        <w:tc>
+          <w:tcPr>
+            <w:tcW w:w="1916" w:type="dxa"/>
+          </w:tcPr>
+          <w:p>
+            <w:r>
+              <w:rPr>
+                <w:rFonts w:hint="eastAsia"/>
+              </w:rPr>
+              <w:t>H</w:t>
+            </w:r>
+          </w:p>
+        </w:tc>
+      </w:tr>
+      <w:tr>
+        <w:tc>
+          <w:tcPr>
+            <w:tcW w:w="1915" w:type="dxa"/>
+          </w:tcPr>
+          <w:p>
+            <w:r>
+              <w:rPr>
+                <w:rFonts w:hint="eastAsia"/>
+              </w:rPr>
+              <w:t>READ</w:t>
+            </w:r>
+          </w:p>
+        </w:tc>
+        <w:tc>
+          <w:tcPr>
+            <w:tcW w:w="1915" w:type="dxa"/>
+          </w:tcPr>
+          <w:p>
+            <w:r>
+              <w:rPr>
+                <w:rFonts w:hint="eastAsia"/>
+              </w:rPr>
+              <w:t>L</w:t>
+            </w:r>
+          </w:p>
+        </w:tc>
+        <w:tc>
+          <w:tcPr>
+            <w:tcW w:w="1915" w:type="dxa"/>
+          </w:tcPr>
+          <w:p>
+            <w:r>
+              <w:rPr>
+                <w:rFonts w:hint="eastAsia"/>
+              </w:rPr>
+              <w:t>H</w:t>
+            </w:r>
+          </w:p>
+        </w:tc>
+        <w:tc>
+          <w:tcPr>
+            <w:tcW w:w="1915" w:type="dxa"/>
+          </w:tcPr>
+          <w:p>
+            <w:r>
+              <w:rPr>
+                <w:rFonts w:hint="eastAsia"/>
+              </w:rPr>
+              <w:t>L</w:t>
+            </w:r>
+          </w:p>
+        </w:tc>
+        <w:tc>
+          <w:tcPr>
+            <w:tcW w:w="1916" w:type="dxa"/>
+          </w:tcPr>
+          <w:p>
+            <w:r>
+              <w:rPr>
+                <w:rFonts w:hint="eastAsia"/>
+              </w:rPr>
+              <w:t>H</w:t>
+            </w:r>
+          </w:p>
+        </w:tc>
+      </w:tr>
+      <w:tr>
+        <w:tc>
+          <w:tcPr>
+            <w:tcW w:w="1915" w:type="dxa"/>
+          </w:tcPr>
+          <w:p>
+            <w:r>
+              <w:rPr>
+                <w:rFonts w:hint="eastAsia"/>
+              </w:rPr>
+              <w:t>WRITE</w:t>
+            </w:r>
+          </w:p>
+        </w:tc>
+        <w:tc>
+          <w:tcPr>
+            <w:tcW w:w="1915" w:type="dxa"/>
+          </w:tcPr>
+          <w:p>
+            <w:r>
+              <w:rPr>
+                <w:rFonts w:hint="eastAsia"/>
+              </w:rPr>
+              <w:t>L</w:t>
+            </w:r>
+          </w:p>
+        </w:tc>
+        <w:tc>
+          <w:tcPr>
+            <w:tcW w:w="1915" w:type="dxa"/>
+          </w:tcPr>
+          <w:p>
+            <w:r>
+              <w:rPr>
+                <w:rFonts w:hint="eastAsia"/>
+              </w:rPr>
+              <w:t>H</w:t>
+            </w:r>
+          </w:p>
+        </w:tc>
+        <w:tc>
+          <w:tcPr>
+            <w:tcW w:w="1915" w:type="dxa"/>
+          </w:tcPr>
+          <w:p>
+            <w:r>
+              <w:rPr>
+                <w:rFonts w:hint="eastAsia"/>
+              </w:rPr>
+              <w:t>L</w:t>
+            </w:r>
+          </w:p>
+        </w:tc>
+        <w:tc>
+          <w:tcPr>
+            <w:tcW w:w="1916" w:type="dxa"/>
+          </w:tcPr>
+          <w:p>
+            <w:r>
+              <w:rPr>
+                <w:rFonts w:hint="eastAsia"/>
+              </w:rPr>
+              <w:t>L</w:t>
+            </w:r>
+          </w:p>
+        </w:tc>
+      </w:tr>
+    </w:tbl>
+    <w:p/>
+    <w:p>
+      <w:pPr>
+        <w:pStyle w:val="ListParagraph"/>
+        <w:numPr>
+          <w:ilvl w:val="2"/>
+          <w:numId w:val="1"/>
+        </w:numPr>
+      </w:pPr>
+      <w:r>
+        <w:rPr>
+          <w:rFonts w:hint="eastAsia"/>
+        </w:rPr>
+        <w:t>Read</w:t>
+      </w:r>
+      <w:r>
+        <w:rPr>
+          <w:rFonts w:hint="eastAsia"/>
+        </w:rPr>
+        <w:t xml:space="preserve"> Protocol</w:t>
+      </w:r>
+    </w:p>
+    <w:p>
+      <w:pPr>
+        <w:pStyle w:val="ListParagraph"/>
+        <w:numPr>
+          <w:ilvl w:val="3"/>
+          <w:numId w:val="1"/>
+        </w:numPr>
+        <w:rPr>
+          <w:rFonts w:hint="eastAsia"/>
+        </w:rPr>
+      </w:pPr>
+      <w:r>
+        <w:rPr>
+          <w:rFonts w:hint="eastAsia"/>
+        </w:rPr>
+        <w:t xml:space="preserve">Clock0: CS#/RAS#/ROW ADDR </w:t>
+      </w:r>
+      <w:r>
+        <w:t>→</w:t>
+      </w:r>
+    </w:p>
+    <w:p>
+      <w:pPr>
+        <w:pStyle w:val="ListParagraph"/>
+        <w:numPr>
+          <w:ilvl w:val="3"/>
+          <w:numId w:val="1"/>
+        </w:numPr>
+        <w:rPr>
+          <w:rFonts w:hint="eastAsia"/>
+        </w:rPr>
+      </w:pPr>
+      <w:r>
+        <w:rPr>
+          <w:rFonts w:hint="eastAsia"/>
+        </w:rPr>
+        <w:t>Clock 3:CS#/CAS#/COLUMN ADDR</w:t>
+      </w:r>
+      <w:r>
+        <w:t>→</w:t>
+      </w:r>
+    </w:p>
+    <w:p>
+      <w:pPr>
+        <w:pStyle w:val="ListParagraph"/>
+        <w:numPr>
+          <w:ilvl w:val="3"/>
+          <w:numId w:val="1"/>
+        </w:numPr>
+        <w:rPr>
+          <w:rFonts w:hint="eastAsia"/>
+        </w:rPr>
+      </w:pPr>
+      <w:r>
+        <w:rPr>
+          <w:rFonts w:hint="eastAsia"/>
+        </w:rPr>
+        <w:t xml:space="preserve">Clock 6-9: </w:t>
+      </w:r>
+      <w:r>
+        <w:t>←</w:t>
+      </w:r>
+      <w:r>
+        <w:rPr>
+          <w:rFonts w:hint="eastAsia"/>
+        </w:rPr>
+        <w:t>Data x 8 (Burst)</w:t>
+      </w:r>
+    </w:p>
+    <w:p>
+      <w:pPr>
+        <w:pStyle w:val="ListParagraph"/>
+        <w:numPr>
+          <w:ilvl w:val="2"/>
+          <w:numId w:val="1"/>
+        </w:numPr>
+      </w:pPr>
+      <w:r>
+        <w:rPr>
+          <w:rFonts w:hint="eastAsia"/>
+        </w:rPr>
+        <w:t>Write Protocol</w:t>
+      </w:r>
+    </w:p>
+    <w:p>
+      <w:pPr>
+        <w:pStyle w:val="ListParagraph"/>
+        <w:numPr>
+          <w:ilvl w:val="3"/>
+          <w:numId w:val="1"/>
+        </w:numPr>
+        <w:rPr>
+          <w:rFonts w:hint="eastAsia"/>
+        </w:rPr>
+      </w:pPr>
+      <w:r>
+        <w:rPr>
+          <w:rFonts w:hint="eastAsia"/>
+        </w:rPr>
+        <w:t xml:space="preserve">Clock0: CS#/RAS#/ROW ADDR </w:t>
+      </w:r>
+      <w:r>
+        <w:t>→</w:t>
+      </w:r>
+    </w:p>
+    <w:p>
+      <w:pPr>
+        <w:pStyle w:val="ListParagraph"/>
+        <w:numPr>
+          <w:ilvl w:val="3"/>
+          <w:numId w:val="1"/>
+        </w:numPr>
+        <w:rPr>
+          <w:rFonts w:hint="eastAsia"/>
+        </w:rPr>
+      </w:pPr>
+      <w:r>
+        <w:rPr>
+          <w:rFonts w:hint="eastAsia"/>
+        </w:rPr>
+        <w:t>Clock 3:CS#/CAS#/WE#/COLUMN ADDR</w:t>
+      </w:r>
+      <w:r>
+        <w:t>→</w:t>
+      </w:r>
+    </w:p>
+    <w:p>
+      <w:pPr>
+        <w:pStyle w:val="ListParagraph"/>
+        <w:numPr>
+          <w:ilvl w:val="3"/>
+          <w:numId w:val="1"/>
+        </w:numPr>
+        <w:rPr>
+          <w:rFonts w:hint="eastAsia"/>
+        </w:rPr>
+      </w:pPr>
+      <w:r>
+        <w:rPr>
+          <w:rFonts w:hint="eastAsia"/>
+        </w:rPr>
+        <w:t>Clock 6-9: Data x 8</w:t>
+      </w:r>
+      <w:r>
+        <w:t>→</w:t>
+      </w:r>
+      <w:r>
+        <w:rPr>
+          <w:rFonts w:hint="eastAsia"/>
+        </w:rPr>
+        <w:t xml:space="preserve"> (Burst)</w:t>
+      </w:r>
+    </w:p>
+    <w:p>
+      <w:pPr>
+        <w:pStyle w:val="ListParagraph"/>
+        <w:numPr>
+          <w:ilvl w:val="2"/>
+          <w:numId w:val="1"/>
+        </w:numPr>
+      </w:pPr>
+    </w:p>
+    <w:p>
+      <w:pPr>
+        <w:pStyle w:val="ListParagraph"/>
+        <w:numPr>
+          <w:ilvl w:val="0"/>
+          <w:numId w:val="1"/>
+        </w:numPr>
+        <w:rPr>
+          <w:u w:val="single"/>
+        </w:rPr>
+      </w:pPr>
+      <w:r>
+        <w:rPr>
+          <w:rFonts w:hint="eastAsia"/>
+          <w:u w:val="single"/>
+        </w:rPr>
+        <w:t>To do</w:t>
+      </w:r>
+      <w:r>
+        <w:rPr>
+          <w:rFonts w:hint="eastAsia"/>
+          <w:u w:val="single"/>
+        </w:rPr>
+        <w:t xml:space="preserve"> 11/19/2009 6:09 PM</w:t>
+      </w:r>
+    </w:p>
+    <w:p>
+      <w:pPr>
+        <w:pStyle w:val="ListParagraph"/>
+        <w:numPr>
+          <w:ilvl w:val="1"/>
+          <w:numId w:val="1"/>
+        </w:numPr>
+      </w:pPr>
+      <w:r>
+        <w:rPr>
+          <w:rFonts w:hint="eastAsia"/>
+        </w:rPr>
+        <w:t>Freak out for 5 min</w:t>
+      </w:r>
+    </w:p>
+    <w:p>
+      <w:pPr>
+        <w:pStyle w:val="ListParagraph"/>
+        <w:numPr>
+          <w:ilvl w:val="1"/>
+          <w:numId w:val="1"/>
+        </w:numPr>
+      </w:pPr>
+      <w:r>
+        <w:rPr>
+          <w:rFonts w:hint="eastAsia"/>
+        </w:rPr>
+        <w:t>Quickly learn how to use revision control system</w:t>
+      </w:r>
+    </w:p>
+    <w:p>
+      <w:pPr>
+        <w:pStyle w:val="ListParagraph"/>
+        <w:numPr>
+          <w:ilvl w:val="1"/>
+          <w:numId w:val="1"/>
+        </w:numPr>
+      </w:pPr>
+      <w:proofErr w:type="gramStart"/>
+      <w:r>
+        <w:rPr>
+          <w:rFonts w:hint="eastAsia"/>
+        </w:rPr>
+        <w:t>Setup  coding</w:t>
+      </w:r>
+      <w:proofErr w:type="gramEnd"/>
+      <w:r>
+        <w:rPr>
+          <w:rFonts w:hint="eastAsia"/>
+        </w:rPr>
+        <w:t xml:space="preserve"> </w:t>
+      </w:r>
+      <w:r>
+        <w:t>environment</w:t>
+      </w:r>
+      <w:r>
+        <w:rPr>
+          <w:rFonts w:hint="eastAsia"/>
+        </w:rPr>
+        <w:t>.</w:t>
+      </w:r>
+    </w:p>
+    <w:p>
+      <w:pPr>
+        <w:pStyle w:val="ListParagraph"/>
+        <w:numPr>
+          <w:ilvl w:val="1"/>
+          <w:numId w:val="1"/>
+        </w:numPr>
+      </w:pPr>
+      <w:r>
+        <w:rPr>
+          <w:rFonts w:hint="eastAsia"/>
+        </w:rPr>
+        <w:t>Finish documentation.</w:t>
+      </w:r>
+    </w:p>
+    <w:p>
+      <w:pPr>
+        <w:pStyle w:val="ListParagraph"/>
+        <w:numPr>
+          <w:ilvl w:val="1"/>
+          <w:numId w:val="1"/>
+        </w:numPr>
+        <w:rPr>
+          <w:rFonts w:hint="eastAsia"/>
+        </w:rPr>
+      </w:pPr>
+      <w:r>
+        <w:rPr>
+          <w:rFonts w:hint="eastAsia"/>
+        </w:rPr>
+        <w:t xml:space="preserve">Progress. </w:t>
+      </w:r>
+      <w:r>
+        <w:rPr>
+          <w:u w:val="double"/>
+        </w:rPr>
+        <w:fldChar w:fldCharType="begin"/>
+      </w:r>
+      <w:r>
+        <w:rPr>
+          <w:u w:val="double"/>
+        </w:rPr>
+        <w:instrText xml:space="preserve"> DATE \@ "M/d/yyyy" </w:instrText>
+      </w:r>
+      <w:r>
+        <w:rPr>
+          <w:u w:val="double"/>
+        </w:rPr>
+        <w:fldChar w:fldCharType="separate"/>
+      </w:r>
+      <w:r>
+        <w:rPr>
+          <w:noProof/>
+          <w:u w:val="double"/>
+        </w:rPr>
+        <w:t>11/20/2009</w:t>
+      </w:r>
+      <w:r>
+        <w:rPr>
+          <w:u w:val="double"/>
+        </w:rPr>
+        <w:fldChar w:fldCharType="end"/>
+      </w:r>
+      <w:r>
+        <w:rPr>
+          <w:u w:val="double"/>
+        </w:rPr>
+        <w:fldChar w:fldCharType="begin"/>
+      </w:r>
+      <w:r>
+        <w:rPr>
+          <w:u w:val="double"/>
+        </w:rPr>
+        <w:instrText xml:space="preserve"> TIME \@ "h:mm am/pm" </w:instrText>
+      </w:r>
+      <w:r>
+        <w:rPr>
+          <w:u w:val="double"/>
+        </w:rPr>
+        <w:fldChar w:fldCharType="separate"/>
+      </w:r>
+      <w:r>
+        <w:rPr>
+          <w:noProof/>
+          <w:u w:val="double"/>
+        </w:rPr>
+        <w:t>2:36 AM</w:t>
+      </w:r>
+      <w:r>
+        <w:rPr>
+          <w:u w:val="double"/>
+        </w:rPr>
+        <w:fldChar w:fldCharType="end"/>
+      </w:r>
+    </w:p>
+    <w:p>
+      <w:pPr>
+        <w:pStyle w:val="ListParagraph"/>
+        <w:numPr>
+          <w:ilvl w:val="2"/>
+          <w:numId w:val="1"/>
+        </w:numPr>
+        <w:rPr>
+          <w:rFonts w:hint="eastAsia"/>
+        </w:rPr>
+      </w:pPr>
+      <w:r>
+        <w:rPr>
+          <w:rFonts w:hint="eastAsia"/>
+        </w:rPr>
+        <w:t>L1 C</w:t>
+      </w:r>
+      <w:r>
+        <w:t>a</w:t>
+      </w:r>
+      <w:r>
+        <w:rPr>
+          <w:rFonts w:hint="eastAsia"/>
+        </w:rPr>
+        <w:t>che stub</w:t>
+      </w:r>
+    </w:p>
+    <w:p>
+      <w:pPr>
+        <w:pStyle w:val="ListParagraph"/>
+        <w:numPr>
+          <w:ilvl w:val="3"/>
+          <w:numId w:val="1"/>
+        </w:numPr>
+        <w:rPr>
+          <w:rFonts w:ascii="Courier New" w:hAnsi="Courier New" w:cs="Courier New"/>
+        </w:rPr>
+      </w:pPr>
+      <w:proofErr w:type="spellStart"/>
+      <w:r>
+        <w:rPr>
+          <w:rFonts w:ascii="Courier New" w:hAnsi="Courier New" w:cs="Courier New"/>
+        </w:rPr>
+        <w:t>inout</w:t>
+      </w:r>
+      <w:proofErr w:type="spellEnd"/>
+      <w:r>
+        <w:rPr>
+          <w:rFonts w:ascii="Courier New" w:hAnsi="Courier New" w:cs="Courier New"/>
+        </w:rPr>
+        <w:t xml:space="preserve"> port </w:t>
+      </w:r>
+    </w:p>
+    <w:p>
+      <w:pPr>
+        <w:pStyle w:val="ListParagraph"/>
+        <w:ind w:left="2160" w:firstLine="720"/>
+        <w:rPr>
+          <w:rFonts w:ascii="Courier New" w:hAnsi="Courier New" w:cs="Courier New"/>
+        </w:rPr>
+      </w:pPr>
+      <w:proofErr w:type="spellStart"/>
+      <w:proofErr w:type="gramStart"/>
+      <w:r>
+        <w:rPr>
+          <w:rFonts w:ascii="Courier New" w:hAnsi="Courier New" w:cs="Courier New"/>
+        </w:rPr>
+        <w:t>inout</w:t>
+      </w:r>
+      <w:proofErr w:type="spellEnd"/>
+      <w:proofErr w:type="gramEnd"/>
+      <w:r>
+        <w:rPr>
+          <w:rFonts w:ascii="Courier New" w:hAnsi="Courier New" w:cs="Courier New"/>
+        </w:rPr>
+        <w:t xml:space="preserve"> [63:0] </w:t>
+      </w:r>
+      <w:proofErr w:type="spellStart"/>
+      <w:r>
+        <w:rPr>
+          <w:rFonts w:ascii="Courier New" w:hAnsi="Courier New" w:cs="Courier New"/>
+        </w:rPr>
+        <w:t>data_inout</w:t>
+      </w:r>
+      <w:proofErr w:type="spellEnd"/>
+      <w:r>
+        <w:rPr>
+          <w:rFonts w:ascii="Courier New" w:hAnsi="Courier New" w:cs="Courier New"/>
+        </w:rPr>
+        <w:t>;</w:t>
+      </w:r>
+    </w:p>
+    <w:p>
+      <w:pPr>
+        <w:pStyle w:val="ListParagraph"/>
+        <w:ind w:left="2160" w:firstLine="720"/>
+        <w:rPr>
+          <w:rFonts w:ascii="Courier New" w:hAnsi="Courier New" w:cs="Courier New"/>
+        </w:rPr>
+      </w:pPr>
+      <w:proofErr w:type="gramStart"/>
+      <w:r>
+        <w:rPr>
+          <w:rFonts w:ascii="Courier New" w:hAnsi="Courier New" w:cs="Courier New"/>
+        </w:rPr>
+        <w:t>assign</w:t>
+      </w:r>
+      <w:proofErr w:type="gramEnd"/>
+      <w:r>
+        <w:rPr>
+          <w:rFonts w:ascii="Courier New" w:hAnsi="Courier New" w:cs="Courier New"/>
+        </w:rPr>
+        <w:t xml:space="preserve"> </w:t>
+      </w:r>
+      <w:proofErr w:type="spellStart"/>
+      <w:r>
+        <w:rPr>
+          <w:rFonts w:ascii="Courier New" w:hAnsi="Courier New" w:cs="Courier New"/>
+        </w:rPr>
+        <w:t>data_inout</w:t>
+      </w:r>
+      <w:proofErr w:type="spellEnd"/>
+      <w:r>
+        <w:rPr>
+          <w:rFonts w:ascii="Courier New" w:hAnsi="Courier New" w:cs="Courier New"/>
+        </w:rPr>
+        <w:t>=(</w:t>
+      </w:r>
+      <w:proofErr w:type="spellStart"/>
+      <w:r>
+        <w:rPr>
+          <w:rFonts w:ascii="Courier New" w:hAnsi="Courier New" w:cs="Courier New"/>
+        </w:rPr>
+        <w:t>data_dir</w:t>
+      </w:r>
+      <w:proofErr w:type="spellEnd"/>
+      <w:r>
+        <w:rPr>
+          <w:rFonts w:ascii="Courier New" w:hAnsi="Courier New" w:cs="Courier New"/>
+        </w:rPr>
+        <w:t>)?64'bz:write_data;</w:t>
+      </w:r>
+    </w:p>
+    <w:p>
+      <w:pPr>
+        <w:pStyle w:val="ListParagraph"/>
+        <w:numPr>
+          <w:ilvl w:val="3"/>
+          <w:numId w:val="1"/>
+        </w:numPr>
+        <w:rPr>
+          <w:rFonts w:ascii="Courier New" w:hAnsi="Courier New" w:cs="Courier New"/>
+        </w:rPr>
+      </w:pPr>
+      <w:r>
+        <w:rPr>
+          <w:rFonts w:ascii="Courier New" w:hAnsi="Courier New" w:cs="Courier New"/>
+        </w:rPr>
+        <w:t xml:space="preserve">handshaking (we &amp; </w:t>
+      </w:r>
+      <w:proofErr w:type="spellStart"/>
+      <w:r>
+        <w:rPr>
+          <w:rFonts w:ascii="Courier New" w:hAnsi="Courier New" w:cs="Courier New"/>
+        </w:rPr>
+        <w:t>stb</w:t>
+      </w:r>
+      <w:proofErr w:type="spellEnd"/>
+      <w:r>
+        <w:rPr>
+          <w:rFonts w:ascii="Courier New" w:hAnsi="Courier New" w:cs="Courier New"/>
+        </w:rPr>
+        <w:t>)</w:t>
+      </w:r>
+    </w:p>
+    <w:p>
+      <w:pPr>
+        <w:pStyle w:val="ListParagraph"/>
+        <w:numPr>
+          <w:ilvl w:val="1"/>
+          <w:numId w:val="1"/>
+        </w:numPr>
+        <w:rPr>
+          <w:rFonts w:hint="eastAsia"/>
+        </w:rPr>
+      </w:pPr>
+      <w:r>
+        <w:rPr>
+          <w:rFonts w:hint="eastAsia"/>
+        </w:rPr>
+        <w:t>To do</w:t>
+      </w:r>
+    </w:p>
+    <w:p>
+      <w:pPr>
+        <w:pStyle w:val="ListParagraph"/>
+        <w:numPr>
+          <w:ilvl w:val="2"/>
+          <w:numId w:val="1"/>
+        </w:numPr>
+        <w:rPr>
+          <w:rFonts w:hint="eastAsia"/>
+        </w:rPr>
+      </w:pPr>
+      <w:r>
+        <w:rPr>
+          <w:rFonts w:hint="eastAsia"/>
+        </w:rPr>
+        <w:t xml:space="preserve">L2 </w:t>
       </w:r>
       <w:r>
         <w:t>–</w:t>
@@ -13848,288 +14960,66 @@
         <w:rPr>
           <w:rFonts w:hint="eastAsia"/>
         </w:rPr>
-        <w:t xml:space="preserve"> 64bit words</w:t>
-      </w:r>
-    </w:p>
-    <w:p>
-      <w:pPr>
-        <w:pStyle w:val="ListParagraph"/>
-        <w:numPr>
-          <w:ilvl w:val="3"/>
-          <w:numId w:val="1"/>
-        </w:numPr>
-      </w:pPr>
-      <w:r>
-        <w:rPr>
-          <w:rFonts w:hint="eastAsia"/>
-          <w:b/>
-        </w:rPr>
-        <w:t>10 bits</w:t>
-      </w:r>
-      <w:r>
-        <w:rPr>
-          <w:rFonts w:hint="eastAsia"/>
-        </w:rPr>
-        <w:t xml:space="preserve"> of column ad</w:t>
-      </w:r>
-      <w:r>
-        <w:rPr>
-          <w:rFonts w:hint="eastAsia"/>
-        </w:rPr>
-        <w:t>898</w:t>
-      </w:r>
-      <w:r>
-        <w:rPr>
-          <w:rFonts w:hint="eastAsia"/>
-        </w:rPr>
-        <w:t xml:space="preserve">dress bits = 13 </w:t>
-      </w:r>
+        <w:t xml:space="preserve"> Memory protocol</w:t>
+      </w:r>
+    </w:p>
+    <w:p>
+      <w:pPr>
+        <w:pStyle w:val="ListParagraph"/>
+        <w:numPr>
+          <w:ilvl w:val="2"/>
+          <w:numId w:val="1"/>
+        </w:numPr>
+        <w:rPr>
+          <w:rFonts w:hint="eastAsia"/>
+        </w:rPr>
+      </w:pPr>
+      <w:r>
+        <w:rPr>
+          <w:rFonts w:hint="eastAsia"/>
+        </w:rPr>
+        <w:t>L2 Memory Module stub</w:t>
+      </w:r>
+    </w:p>
+    <w:p>
+      <w:pPr>
+        <w:pStyle w:val="ListParagraph"/>
+        <w:numPr>
+          <w:ilvl w:val="0"/>
+          <w:numId w:val="1"/>
+        </w:numPr>
+      </w:pPr>
       <w:proofErr w:type="spellStart"/>
       <w:r>
         <w:rPr>
           <w:rFonts w:hint="eastAsia"/>
         </w:rPr>
-        <w:t>addr</w:t>
+        <w:t>SDsd</w:t>
       </w:r>
       <w:proofErr w:type="spellEnd"/>
       <w:r>
         <w:rPr>
           <w:rFonts w:hint="eastAsia"/>
         </w:rPr>
-        <w:t xml:space="preserve"> lines</w:t>
-      </w:r>
-    </w:p>
-    <w:p>
-      <w:pPr>
-        <w:pStyle w:val="ListParagraph"/>
-        <w:numPr>
-          <w:ilvl w:val="3"/>
-          <w:numId w:val="1"/>
-        </w:numPr>
-      </w:pPr>
-      <w:r>
-        <w:rPr>
-          <w:rFonts w:hint="eastAsia"/>
-        </w:rPr>
-        <w:t xml:space="preserve">28-10-3 = </w:t>
-      </w:r>
-      <w:r>
-        <w:rPr>
-          <w:rFonts w:hint="eastAsia"/>
-          <w:b/>
-        </w:rPr>
-        <w:t>15 row</w:t>
-      </w:r>
-      <w:r>
-        <w:rPr>
-          <w:rFonts w:hint="eastAsia"/>
-        </w:rPr>
-        <w:t xml:space="preserve"> address bits = 18 </w:t>
-      </w:r>
-      <w:proofErr w:type="spellStart"/>
-      <w:r>
-        <w:rPr>
-          <w:rFonts w:hint="eastAsia"/>
-        </w:rPr>
-        <w:t>addr</w:t>
-      </w:r>
-      <w:proofErr w:type="spellEnd"/>
-      <w:r>
-        <w:rPr>
-          <w:rFonts w:hint="eastAsia"/>
-        </w:rPr>
-        <w:t xml:space="preserve"> lines</w:t>
-      </w:r>
-    </w:p>
-    <w:p>
-      <w:pPr>
-        <w:pStyle w:val="ListParagraph"/>
-        <w:numPr>
-          <w:ilvl w:val="2"/>
-          <w:numId w:val="1"/>
-        </w:numPr>
-      </w:pPr>
-      <w:r>
-        <w:rPr>
-          <w:rFonts w:hint="eastAsia"/>
-        </w:rPr>
-        <w:t>Read</w:t>
-      </w:r>
-    </w:p>
-    <w:p>
-      <w:pPr>
-        <w:pStyle w:val="ListParagraph"/>
-        <w:numPr>
-          <w:ilvl w:val="3"/>
-          <w:numId w:val="1"/>
-        </w:numPr>
-      </w:pPr>
-    </w:p>
-    <w:p>
-      <w:pPr>
-        <w:pStyle w:val="ListParagraph"/>
-        <w:numPr>
-          <w:ilvl w:val="2"/>
-          <w:numId w:val="1"/>
-        </w:numPr>
-        <w:rPr>
-          <w:rFonts w:hint="eastAsia"/>
-        </w:rPr>
-      </w:pPr>
-      <w:r>
-        <w:rPr>
-          <w:rFonts w:hint="eastAsia"/>
-        </w:rPr>
-        <w:t xml:space="preserve">Row Address = </w:t>
-      </w:r>
-    </w:p>
-    <w:p>
-      <w:pPr>
-        <w:pStyle w:val="ListParagraph"/>
-        <w:numPr>
-          <w:ilvl w:val="0"/>
-          <w:numId w:val="1"/>
-        </w:numPr>
-        <w:rPr>
-          <w:rFonts w:hint="eastAsia"/>
-          <w:u w:val="single"/>
-        </w:rPr>
-      </w:pPr>
-      <w:r>
-        <w:rPr>
-          <w:rFonts w:hint="eastAsia"/>
-          <w:u w:val="single"/>
-        </w:rPr>
-        <w:t>To do</w:t>
-      </w:r>
-      <w:r>
-        <w:rPr>
-          <w:rFonts w:hint="eastAsia"/>
-          <w:u w:val="single"/>
-        </w:rPr>
-        <w:t xml:space="preserve"> 11/19/2009 6:09 PM</w:t>
-      </w:r>
-    </w:p>
-    <w:p>
-      <w:pPr>
-        <w:pStyle w:val="ListParagraph"/>
-        <w:numPr>
-          <w:ilvl w:val="1"/>
-          <w:numId w:val="1"/>
-        </w:numPr>
-        <w:rPr>
-          <w:rFonts w:hint="eastAsia"/>
-        </w:rPr>
-      </w:pPr>
-      <w:r>
-        <w:rPr>
-          <w:rFonts w:hint="eastAsia"/>
-        </w:rPr>
-        <w:t>Freak out for 5 min</w:t>
-      </w:r>
-    </w:p>
-    <w:p>
-      <w:pPr>
-        <w:pStyle w:val="ListParagraph"/>
-        <w:numPr>
-          <w:ilvl w:val="1"/>
-          <w:numId w:val="1"/>
-        </w:numPr>
-        <w:rPr>
-          <w:rFonts w:hint="eastAsia"/>
-        </w:rPr>
-      </w:pPr>
-      <w:r>
-        <w:rPr>
-          <w:rFonts w:hint="eastAsia"/>
-        </w:rPr>
-        <w:t>Quickly learn how to use revision control system</w:t>
-      </w:r>
-    </w:p>
-    <w:p>
-      <w:pPr>
-        <w:pStyle w:val="ListParagraph"/>
-        <w:numPr>
-          <w:ilvl w:val="1"/>
-          <w:numId w:val="1"/>
-        </w:numPr>
-        <w:rPr>
-          <w:rFonts w:hint="eastAsia"/>
-        </w:rPr>
-      </w:pPr>
-      <w:proofErr w:type="gramStart"/>
-      <w:r>
-        <w:rPr>
-          <w:rFonts w:hint="eastAsia"/>
-        </w:rPr>
-        <w:t>Setup  coding</w:t>
-      </w:r>
-      <w:proofErr w:type="gramEnd"/>
-      <w:r>
-        <w:rPr>
-          <w:rFonts w:hint="eastAsia"/>
-        </w:rPr>
         <w:t xml:space="preserve"> </w:t>
       </w:r>
-      <w:r>
-        <w:t>environment</w:t>
-      </w:r>
-      <w:r>
-        <w:rPr>
-          <w:rFonts w:hint="eastAsia"/>
-        </w:rPr>
-        <w:t>.</w:t>
-      </w:r>
-    </w:p>
-    <w:p>
-      <w:pPr>
-        <w:pStyle w:val="ListParagraph"/>
-        <w:numPr>
-          <w:ilvl w:val="1"/>
-          <w:numId w:val="1"/>
-        </w:numPr>
-        <w:rPr>
-          <w:rFonts w:hint="eastAsia"/>
-        </w:rPr>
-      </w:pPr>
-      <w:r>
-        <w:rPr>
-          <w:rFonts w:hint="eastAsia"/>
-        </w:rPr>
-        <w:t>Finish documentation.</w:t>
-      </w:r>
-    </w:p>
-    <w:p>
-      <w:pPr>
-        <w:pStyle w:val="ListParagraph"/>
-        <w:numPr>
-          <w:ilvl w:val="0"/>
-          <w:numId w:val="1"/>
-        </w:numPr>
-      </w:pPr>
     </w:p>
     <w:p>
       <w:pPr>
         <w:pStyle w:val="ListParagraph"/>
         <w:ind w:left="2160"/>
-        <w:rPr>
-          <w:rFonts w:hint="eastAsia"/>
-        </w:rPr>
       </w:pPr>
     </w:p>
     <w:p>
       <w:pPr>
         <w:pStyle w:val="ListParagraph"/>
         <w:ind w:left="2160"/>
-        <w:rPr>
-          <w:rFonts w:hint="eastAsia"/>
-        </w:rPr>
-      </w:pPr>
-    </w:p>
-    <w:p>
-      <w:pPr>
-        <w:pStyle w:val="ListParagraph"/>
-        <w:ind w:left="2160"/>
+      </w:pPr>
+    </w:p>
+    <w:p>
+      <w:pPr>
+        <w:pStyle w:val="ListParagraph"/>
+        <w:ind w:left="2880"/>
       </w:pPr>
     </w:p>
     <w:sectPr>
@@ -14796,7 +15686,7 @@
 </file>
 
 <file path=customXml/itemProps1.xml><?xml version="1.0" encoding="utf-8"?>
-<ds:datastoreItem xmlns:ds="http://schemas.openxmlformats.org/officeDocument/2006/customXml" ds:itemID="{A0DDFB09-10B8-4930-A4CF-2BB83AF7CCC3}">
+<ds:datastoreItem xmlns:ds="http://schemas.openxmlformats.org/officeDocument/2006/customXml" ds:itemID="{3F10FC41-02DD-43CF-A2F1-EC365BCD6BB1}">
   <ds:schemaRefs>
     <ds:schemaRef ds:uri="http://schemas.openxmlformats.org/officeDocument/2006/bibliography"/>
   </ds:schemaRefs>

</xml_diff>

<commit_message>
before start working on Sat. 11/21
</commit_message>
<xml_diff>
--- a/documents/Design Log.docx
+++ b/documents/Design Log.docx
@@ -11739,9 +11739,6 @@
           <w:ilvl w:val="2"/>
           <w:numId w:val="1"/>
         </w:numPr>
-        <w:rPr>
-          <w:rFonts w:hint="eastAsia"/>
-        </w:rPr>
       </w:pPr>
       <w:proofErr w:type="spellStart"/>
       <w:r>
@@ -14506,9 +14503,6 @@
           <w:ilvl w:val="1"/>
           <w:numId w:val="1"/>
         </w:numPr>
-        <w:rPr>
-          <w:rFonts w:hint="eastAsia"/>
-        </w:rPr>
       </w:pPr>
       <w:r>
         <w:rPr>
@@ -14525,9 +14519,6 @@
           <w:ilvl w:val="2"/>
           <w:numId w:val="1"/>
         </w:numPr>
-        <w:rPr>
-          <w:rFonts w:hint="eastAsia"/>
-        </w:rPr>
       </w:pPr>
       <w:r>
         <w:rPr>
@@ -14543,9 +14534,6 @@
           <w:ilvl w:val="2"/>
           <w:numId w:val="1"/>
         </w:numPr>
-        <w:rPr>
-          <w:rFonts w:hint="eastAsia"/>
-        </w:rPr>
       </w:pPr>
       <w:r>
         <w:rPr>
@@ -14561,9 +14549,6 @@
           <w:ilvl w:val="2"/>
           <w:numId w:val="1"/>
         </w:numPr>
-        <w:rPr>
-          <w:rFonts w:hint="eastAsia"/>
-        </w:rPr>
       </w:pPr>
       <w:r>
         <w:rPr>
@@ -14752,7 +14737,7 @@
           <w:noProof/>
           <w:u w:val="double"/>
         </w:rPr>
-        <w:t>3:47 AM</w:t>
+        <w:t>4:25 PM</w:t>
       </w:r>
       <w:r>
         <w:rPr>
@@ -14995,20 +14980,6 @@
           <w:numId w:val="1"/>
         </w:numPr>
       </w:pPr>
-      <w:proofErr w:type="spellStart"/>
-      <w:r>
-        <w:rPr>
-          <w:rFonts w:hint="eastAsia"/>
-        </w:rPr>
-        <w:t>SDsd</w:t>
-      </w:r>
-      <w:proofErr w:type="spellEnd"/>
-      <w:r>
-        <w:rPr>
-          <w:rFonts w:hint="eastAsia"/>
-        </w:rPr>
-        <w:t xml:space="preserve"> </w:t>
-      </w:r>
     </w:p>
     <w:p>
       <w:pPr>
@@ -15692,7 +15663,7 @@
 </file>
 
 <file path=customXml/itemProps1.xml><?xml version="1.0" encoding="utf-8"?>
-<ds:datastoreItem xmlns:ds="http://schemas.openxmlformats.org/officeDocument/2006/customXml" ds:itemID="{28C26889-3D1E-4DA1-B179-5E1E67B4B543}">
+<ds:datastoreItem xmlns:ds="http://schemas.openxmlformats.org/officeDocument/2006/customXml" ds:itemID="{336ACEE8-70FB-4801-8482-2E5DD802ACD7}">
   <ds:schemaRefs>
     <ds:schemaRef ds:uri="http://schemas.openxmlformats.org/officeDocument/2006/bibliography"/>
   </ds:schemaRefs>

</xml_diff>

<commit_message>
11/23 2 line long cache testing
</commit_message>
<xml_diff>
--- a/documents/Design Log.docx
+++ b/documents/Design Log.docx
@@ -11832,1289 +11832,6 @@
           <w:ilvl w:val="0"/>
           <w:numId w:val="1"/>
         </w:numPr>
-        <w:rPr>
-          <w:strike/>
-        </w:rPr>
-      </w:pPr>
-      <w:r>
-        <w:rPr>
-          <w:rFonts w:hint="eastAsia"/>
-          <w:strike/>
-        </w:rPr>
-        <w:t>Protocol Definition</w:t>
-      </w:r>
-    </w:p>
-    <w:p>
-      <w:pPr>
-        <w:pStyle w:val="ListParagraph"/>
-        <w:numPr>
-          <w:ilvl w:val="1"/>
-          <w:numId w:val="1"/>
-        </w:numPr>
-        <w:rPr>
-          <w:strike/>
-        </w:rPr>
-      </w:pPr>
-      <w:r>
-        <w:rPr>
-          <w:rFonts w:hint="eastAsia"/>
-          <w:strike/>
-        </w:rPr>
-        <w:t>L2 Cache Read/Write Timing (</w:t>
-      </w:r>
-      <w:r>
-        <w:rPr>
-          <w:strike/>
-        </w:rPr>
-        <w:t>Simplified SRAM timing diagram</w:t>
-      </w:r>
-      <w:r>
-        <w:rPr>
-          <w:rFonts w:hint="eastAsia"/>
-          <w:strike/>
-        </w:rPr>
-        <w:t>)</w:t>
-      </w:r>
-    </w:p>
-    <w:p>
-      <w:pPr>
-        <w:pStyle w:val="ListParagraph"/>
-        <w:ind w:left="1440"/>
-        <w:rPr>
-          <w:strike/>
-        </w:rPr>
-      </w:pPr>
-      <w:r>
-        <w:rPr>
-          <w:strike/>
-          <w:noProof/>
-        </w:rPr>
-        <w:drawing>
-          <wp:inline distT="0" distB="0" distL="0" distR="0">
-            <wp:extent cx="3457575" cy="2076450"/>
-            <wp:effectExtent l="19050" t="0" r="9525" b="0"/>
-            <wp:docPr id="5" name="Picture 5"/>
-            <wp:cNvGraphicFramePr>
-              <a:graphicFrameLocks xmlns:a="http://schemas.openxmlformats.org/drawingml/2006/main" noChangeAspect="1"/>
-            </wp:cNvGraphicFramePr>
-            <a:graphic xmlns:a="http://schemas.openxmlformats.org/drawingml/2006/main">
-              <a:graphicData uri="http://schemas.openxmlformats.org/drawingml/2006/picture">
-                <pic:pic xmlns:pic="http://schemas.openxmlformats.org/drawingml/2006/picture">
-                  <pic:nvPicPr>
-                    <pic:cNvPr id="0" name="Picture 5"/>
-                    <pic:cNvPicPr>
-                      <a:picLocks noChangeAspect="1" noChangeArrowheads="1"/>
-                    </pic:cNvPicPr>
-                  </pic:nvPicPr>
-                  <pic:blipFill>
-                    <a:blip r:embed="rId7" cstate="print"/>
-                    <a:srcRect/>
-                    <a:stretch>
-                      <a:fillRect/>
-                    </a:stretch>
-                  </pic:blipFill>
-                  <pic:spPr bwMode="auto">
-                    <a:xfrm>
-                      <a:off x="0" y="0"/>
-                      <a:ext cx="3457575" cy="2076450"/>
-                    </a:xfrm>
-                    <a:prstGeom prst="rect">
-                      <a:avLst/>
-                    </a:prstGeom>
-                    <a:noFill/>
-                    <a:ln w="9525">
-                      <a:noFill/>
-                      <a:miter lim="800000"/>
-                      <a:headEnd/>
-                      <a:tailEnd/>
-                    </a:ln>
-                  </pic:spPr>
-                </pic:pic>
-              </a:graphicData>
-            </a:graphic>
-          </wp:inline>
-        </w:drawing>
-      </w:r>
-    </w:p>
-    <w:p>
-      <w:pPr>
-        <w:pStyle w:val="ListParagraph"/>
-        <w:ind w:left="1440"/>
-        <w:rPr>
-          <w:strike/>
-        </w:rPr>
-      </w:pPr>
-      <w:r>
-        <w:rPr>
-          <w:rFonts w:hint="eastAsia"/>
-          <w:strike/>
-          <w:noProof/>
-        </w:rPr>
-        <w:drawing>
-          <wp:inline distT="0" distB="0" distL="0" distR="0">
-            <wp:extent cx="3381375" cy="2152650"/>
-            <wp:effectExtent l="19050" t="0" r="9525" b="0"/>
-            <wp:docPr id="7" name="Picture 7"/>
-            <wp:cNvGraphicFramePr>
-              <a:graphicFrameLocks xmlns:a="http://schemas.openxmlformats.org/drawingml/2006/main" noChangeAspect="1"/>
-            </wp:cNvGraphicFramePr>
-            <a:graphic xmlns:a="http://schemas.openxmlformats.org/drawingml/2006/main">
-              <a:graphicData uri="http://schemas.openxmlformats.org/drawingml/2006/picture">
-                <pic:pic xmlns:pic="http://schemas.openxmlformats.org/drawingml/2006/picture">
-                  <pic:nvPicPr>
-                    <pic:cNvPr id="0" name="Picture 7"/>
-                    <pic:cNvPicPr>
-                      <a:picLocks noChangeAspect="1" noChangeArrowheads="1"/>
-                    </pic:cNvPicPr>
-                  </pic:nvPicPr>
-                  <pic:blipFill>
-                    <a:blip r:embed="rId8" cstate="print"/>
-                    <a:srcRect/>
-                    <a:stretch>
-                      <a:fillRect/>
-                    </a:stretch>
-                  </pic:blipFill>
-                  <pic:spPr bwMode="auto">
-                    <a:xfrm>
-                      <a:off x="0" y="0"/>
-                      <a:ext cx="3381375" cy="2152650"/>
-                    </a:xfrm>
-                    <a:prstGeom prst="rect">
-                      <a:avLst/>
-                    </a:prstGeom>
-                    <a:noFill/>
-                    <a:ln w="9525">
-                      <a:noFill/>
-                      <a:miter lim="800000"/>
-                      <a:headEnd/>
-                      <a:tailEnd/>
-                    </a:ln>
-                  </pic:spPr>
-                </pic:pic>
-              </a:graphicData>
-            </a:graphic>
-          </wp:inline>
-        </w:drawing>
-      </w:r>
-    </w:p>
-    <w:p>
-      <w:pPr>
-        <w:pStyle w:val="ListParagraph"/>
-        <w:ind w:left="1440"/>
-        <w:rPr>
-          <w:strike/>
-        </w:rPr>
-      </w:pPr>
-    </w:p>
-    <w:p>
-      <w:pPr>
-        <w:pStyle w:val="ListParagraph"/>
-        <w:numPr>
-          <w:ilvl w:val="1"/>
-          <w:numId w:val="1"/>
-        </w:numPr>
-        <w:rPr>
-          <w:strike/>
-        </w:rPr>
-      </w:pPr>
-      <w:r>
-        <w:rPr>
-          <w:rFonts w:hint="eastAsia"/>
-          <w:strike/>
-        </w:rPr>
-        <w:lastRenderedPageBreak/>
-        <w:t xml:space="preserve">Read: </w:t>
-      </w:r>
-      <w:r>
-        <w:rPr>
-          <w:rFonts w:hint="eastAsia"/>
-          <w:strike/>
-        </w:rPr>
-        <w:t>OE low -&gt;Address-&gt;</w:t>
-      </w:r>
-      <w:proofErr w:type="spellStart"/>
-      <w:r>
-        <w:rPr>
-          <w:rFonts w:hint="eastAsia"/>
-          <w:strike/>
-        </w:rPr>
-        <w:t>Data</w:t>
-      </w:r>
-      <w:r>
-        <w:rPr>
-          <w:rFonts w:hint="eastAsia"/>
-          <w:strike/>
-          <w:noProof/>
-        </w:rPr>
-        <w:t>Wh</w:t>
-      </w:r>
-      <w:proofErr w:type="spellEnd"/>
-      <w:r>
-        <w:rPr>
-          <w:rFonts w:hint="eastAsia"/>
-          <w:strike/>
-          <w:noProof/>
-        </w:rPr>
-        <w:drawing>
-          <wp:inline distT="0" distB="0" distL="0" distR="0">
-            <wp:extent cx="4761845" cy="3467100"/>
-            <wp:effectExtent l="19050" t="0" r="655" b="0"/>
-            <wp:docPr id="2" name="Picture 9"/>
-            <wp:cNvGraphicFramePr>
-              <a:graphicFrameLocks xmlns:a="http://schemas.openxmlformats.org/drawingml/2006/main" noChangeAspect="1"/>
-            </wp:cNvGraphicFramePr>
-            <a:graphic xmlns:a="http://schemas.openxmlformats.org/drawingml/2006/main">
-              <a:graphicData uri="http://schemas.openxmlformats.org/drawingml/2006/picture">
-                <pic:pic xmlns:pic="http://schemas.openxmlformats.org/drawingml/2006/picture">
-                  <pic:nvPicPr>
-                    <pic:cNvPr id="0" name="Picture 9"/>
-                    <pic:cNvPicPr>
-                      <a:picLocks noChangeAspect="1" noChangeArrowheads="1"/>
-                    </pic:cNvPicPr>
-                  </pic:nvPicPr>
-                  <pic:blipFill>
-                    <a:blip r:embed="rId9" cstate="print"/>
-                    <a:srcRect/>
-                    <a:stretch>
-                      <a:fillRect/>
-                    </a:stretch>
-                  </pic:blipFill>
-                  <pic:spPr bwMode="auto">
-                    <a:xfrm>
-                      <a:off x="0" y="0"/>
-                      <a:ext cx="4765353" cy="3469654"/>
-                    </a:xfrm>
-                    <a:prstGeom prst="rect">
-                      <a:avLst/>
-                    </a:prstGeom>
-                    <a:noFill/>
-                    <a:ln w="9525">
-                      <a:noFill/>
-                      <a:miter lim="800000"/>
-                      <a:headEnd/>
-                      <a:tailEnd/>
-                    </a:ln>
-                  </pic:spPr>
-                </pic:pic>
-              </a:graphicData>
-            </a:graphic>
-          </wp:inline>
-        </w:drawing>
-      </w:r>
-    </w:p>
-    <w:p>
-      <w:pPr>
-        <w:pStyle w:val="ListParagraph"/>
-        <w:numPr>
-          <w:ilvl w:val="2"/>
-          <w:numId w:val="1"/>
-        </w:numPr>
-        <w:rPr>
-          <w:strike/>
-        </w:rPr>
-      </w:pPr>
-      <w:r>
-        <w:rPr>
-          <w:rFonts w:hint="eastAsia"/>
-          <w:strike/>
-        </w:rPr>
-        <w:t>R</w:t>
-      </w:r>
-      <w:r>
-        <w:rPr>
-          <w:strike/>
-        </w:rPr>
-        <w:t>e</w:t>
-      </w:r>
-      <w:r>
-        <w:rPr>
-          <w:rFonts w:hint="eastAsia"/>
-          <w:strike/>
-        </w:rPr>
-        <w:t xml:space="preserve">ad </w:t>
-      </w:r>
-      <w:r>
-        <w:rPr>
-          <w:rFonts w:hint="eastAsia"/>
-          <w:strike/>
-        </w:rPr>
-        <w:t>Algorithm on L1 cache side</w:t>
-      </w:r>
-    </w:p>
-    <w:p>
-      <w:pPr>
-        <w:pStyle w:val="ListParagraph"/>
-        <w:numPr>
-          <w:ilvl w:val="3"/>
-          <w:numId w:val="1"/>
-        </w:numPr>
-        <w:rPr>
-          <w:strike/>
-        </w:rPr>
-      </w:pPr>
-      <w:r>
-        <w:rPr>
-          <w:rFonts w:hint="eastAsia"/>
-          <w:strike/>
-        </w:rPr>
-        <w:t>Read</w:t>
-      </w:r>
-      <w:r>
-        <w:rPr>
-          <w:rFonts w:hint="eastAsia"/>
-          <w:strike/>
-        </w:rPr>
-        <w:t>(decode)</w:t>
-      </w:r>
-      <w:r>
-        <w:rPr>
-          <w:rFonts w:hint="eastAsia"/>
-          <w:strike/>
-        </w:rPr>
-        <w:t xml:space="preserve"> Command and Address</w:t>
-      </w:r>
-    </w:p>
-    <w:p>
-      <w:pPr>
-        <w:pStyle w:val="ListParagraph"/>
-        <w:numPr>
-          <w:ilvl w:val="3"/>
-          <w:numId w:val="1"/>
-        </w:numPr>
-        <w:rPr>
-          <w:strike/>
-        </w:rPr>
-      </w:pPr>
-      <w:r>
-        <w:rPr>
-          <w:rFonts w:hint="eastAsia"/>
-          <w:strike/>
-        </w:rPr>
-        <w:t xml:space="preserve">If Read, </w:t>
-      </w:r>
-      <w:r>
-        <w:rPr>
-          <w:strike/>
-        </w:rPr>
-        <w:t>De</w:t>
-      </w:r>
-      <w:r>
-        <w:rPr>
-          <w:rFonts w:hint="eastAsia"/>
-          <w:strike/>
-        </w:rPr>
-        <w:t>-a</w:t>
-      </w:r>
-      <w:r>
-        <w:rPr>
-          <w:strike/>
-        </w:rPr>
-        <w:t>ssert</w:t>
-      </w:r>
-      <w:r>
-        <w:rPr>
-          <w:rFonts w:hint="eastAsia"/>
-          <w:strike/>
-        </w:rPr>
-        <w:t xml:space="preserve"> OE low</w:t>
-      </w:r>
-    </w:p>
-    <w:p>
-      <w:pPr>
-        <w:pStyle w:val="ListParagraph"/>
-        <w:numPr>
-          <w:ilvl w:val="3"/>
-          <w:numId w:val="1"/>
-        </w:numPr>
-        <w:rPr>
-          <w:strike/>
-        </w:rPr>
-      </w:pPr>
-      <w:r>
-        <w:rPr>
-          <w:rFonts w:hint="eastAsia"/>
-          <w:strike/>
-        </w:rPr>
-        <w:t>Output Address</w:t>
-      </w:r>
-    </w:p>
-    <w:p>
-      <w:pPr>
-        <w:pStyle w:val="ListParagraph"/>
-        <w:numPr>
-          <w:ilvl w:val="3"/>
-          <w:numId w:val="1"/>
-        </w:numPr>
-        <w:rPr>
-          <w:strike/>
-        </w:rPr>
-      </w:pPr>
-      <w:r>
-        <w:rPr>
-          <w:rFonts w:hint="eastAsia"/>
-          <w:strike/>
-        </w:rPr>
-        <w:t>Assert CS (Chip Select)</w:t>
-      </w:r>
-    </w:p>
-    <w:p>
-      <w:pPr>
-        <w:pStyle w:val="ListParagraph"/>
-        <w:numPr>
-          <w:ilvl w:val="3"/>
-          <w:numId w:val="1"/>
-        </w:numPr>
-        <w:rPr>
-          <w:strike/>
-        </w:rPr>
-      </w:pPr>
-      <w:r>
-        <w:rPr>
-          <w:rFonts w:hint="eastAsia"/>
-          <w:strike/>
-        </w:rPr>
-        <w:t>De-assert CS</w:t>
-      </w:r>
-    </w:p>
-    <w:p>
-      <w:pPr>
-        <w:pStyle w:val="ListParagraph"/>
-        <w:numPr>
-          <w:ilvl w:val="3"/>
-          <w:numId w:val="1"/>
-        </w:numPr>
-        <w:rPr>
-          <w:strike/>
-        </w:rPr>
-      </w:pPr>
-      <w:r>
-        <w:rPr>
-          <w:rFonts w:hint="eastAsia"/>
-          <w:strike/>
-        </w:rPr>
-        <w:t>Read Data</w:t>
-      </w:r>
-    </w:p>
-    <w:p>
-      <w:pPr>
-        <w:pStyle w:val="ListParagraph"/>
-        <w:numPr>
-          <w:ilvl w:val="2"/>
-          <w:numId w:val="1"/>
-        </w:numPr>
-        <w:rPr>
-          <w:strike/>
-        </w:rPr>
-      </w:pPr>
-      <w:r>
-        <w:rPr>
-          <w:rFonts w:hint="eastAsia"/>
-          <w:strike/>
-        </w:rPr>
-        <w:t xml:space="preserve">Read </w:t>
-      </w:r>
-      <w:r>
-        <w:rPr>
-          <w:rFonts w:hint="eastAsia"/>
-          <w:strike/>
-        </w:rPr>
-        <w:t>Algorithm on L2 cache side</w:t>
-      </w:r>
-    </w:p>
-    <w:p>
-      <w:pPr>
-        <w:pStyle w:val="ListParagraph"/>
-        <w:numPr>
-          <w:ilvl w:val="3"/>
-          <w:numId w:val="1"/>
-        </w:numPr>
-        <w:rPr>
-          <w:strike/>
-        </w:rPr>
-      </w:pPr>
-      <w:r>
-        <w:rPr>
-          <w:rFonts w:hint="eastAsia"/>
-          <w:strike/>
-        </w:rPr>
-        <w:t xml:space="preserve">When New Address Latched </w:t>
-      </w:r>
-    </w:p>
-    <w:p>
-      <w:pPr>
-        <w:pStyle w:val="ListParagraph"/>
-        <w:numPr>
-          <w:ilvl w:val="3"/>
-          <w:numId w:val="1"/>
-        </w:numPr>
-        <w:rPr>
-          <w:strike/>
-        </w:rPr>
-      </w:pPr>
-      <w:r>
-        <w:rPr>
-          <w:rFonts w:hint="eastAsia"/>
-          <w:strike/>
-        </w:rPr>
-        <w:t>Read OE</w:t>
-      </w:r>
-    </w:p>
-    <w:p>
-      <w:pPr>
-        <w:pStyle w:val="ListParagraph"/>
-        <w:numPr>
-          <w:ilvl w:val="3"/>
-          <w:numId w:val="1"/>
-        </w:numPr>
-        <w:rPr>
-          <w:strike/>
-        </w:rPr>
-      </w:pPr>
-      <w:r>
-        <w:rPr>
-          <w:rFonts w:hint="eastAsia"/>
-          <w:strike/>
-        </w:rPr>
-        <w:t>IF OE low</w:t>
-      </w:r>
-    </w:p>
-    <w:p>
-      <w:pPr>
-        <w:pStyle w:val="ListParagraph"/>
-        <w:numPr>
-          <w:ilvl w:val="3"/>
-          <w:numId w:val="1"/>
-        </w:numPr>
-        <w:rPr>
-          <w:strike/>
-        </w:rPr>
-      </w:pPr>
-      <w:r>
-        <w:rPr>
-          <w:rFonts w:hint="eastAsia"/>
-          <w:strike/>
-        </w:rPr>
-        <w:t>When CS is low,</w:t>
-      </w:r>
-    </w:p>
-    <w:p>
-      <w:pPr>
-        <w:pStyle w:val="ListParagraph"/>
-        <w:numPr>
-          <w:ilvl w:val="3"/>
-          <w:numId w:val="1"/>
-        </w:numPr>
-        <w:rPr>
-          <w:strike/>
-        </w:rPr>
-      </w:pPr>
-      <w:r>
-        <w:rPr>
-          <w:rFonts w:hint="eastAsia"/>
-          <w:strike/>
-        </w:rPr>
-        <w:t>Read Address</w:t>
-      </w:r>
-    </w:p>
-    <w:p>
-      <w:pPr>
-        <w:pStyle w:val="ListParagraph"/>
-        <w:numPr>
-          <w:ilvl w:val="3"/>
-          <w:numId w:val="1"/>
-        </w:numPr>
-        <w:rPr>
-          <w:strike/>
-        </w:rPr>
-      </w:pPr>
-      <w:r>
-        <w:rPr>
-          <w:rFonts w:hint="eastAsia"/>
-          <w:strike/>
-        </w:rPr>
-        <w:t xml:space="preserve">Read data from </w:t>
-      </w:r>
-      <w:r>
-        <w:rPr>
-          <w:rFonts w:hint="eastAsia"/>
-          <w:strike/>
-        </w:rPr>
-        <w:t>Address</w:t>
-      </w:r>
-    </w:p>
-    <w:p>
-      <w:pPr>
-        <w:pStyle w:val="ListParagraph"/>
-        <w:numPr>
-          <w:ilvl w:val="3"/>
-          <w:numId w:val="1"/>
-        </w:numPr>
-        <w:rPr>
-          <w:strike/>
-        </w:rPr>
-      </w:pPr>
-      <w:r>
-        <w:rPr>
-          <w:rFonts w:hint="eastAsia"/>
-          <w:strike/>
-        </w:rPr>
-        <w:t>Output Data</w:t>
-      </w:r>
-    </w:p>
-    <w:p>
-      <w:pPr>
-        <w:pStyle w:val="ListParagraph"/>
-        <w:numPr>
-          <w:ilvl w:val="1"/>
-          <w:numId w:val="1"/>
-        </w:numPr>
-        <w:rPr>
-          <w:strike/>
-        </w:rPr>
-      </w:pPr>
-      <w:r>
-        <w:rPr>
-          <w:rFonts w:hint="eastAsia"/>
-          <w:strike/>
-        </w:rPr>
-        <w:t xml:space="preserve">Write: OE high -&gt; Address -&gt; Data -&gt; </w:t>
-      </w:r>
-      <w:r>
-        <w:rPr>
-          <w:rFonts w:hint="eastAsia"/>
-          <w:strike/>
-        </w:rPr>
-        <w:t>WE -&gt; CS</w:t>
-      </w:r>
-    </w:p>
-    <w:p>
-      <w:pPr>
-        <w:pStyle w:val="ListParagraph"/>
-        <w:numPr>
-          <w:ilvl w:val="2"/>
-          <w:numId w:val="1"/>
-        </w:numPr>
-        <w:rPr>
-          <w:strike/>
-        </w:rPr>
-      </w:pPr>
-      <w:r>
-        <w:rPr>
-          <w:rFonts w:hint="eastAsia"/>
-          <w:strike/>
-        </w:rPr>
-        <w:t>Write Algorithm on L1 cache side</w:t>
-      </w:r>
-    </w:p>
-    <w:p>
-      <w:pPr>
-        <w:pStyle w:val="ListParagraph"/>
-        <w:numPr>
-          <w:ilvl w:val="3"/>
-          <w:numId w:val="1"/>
-        </w:numPr>
-        <w:rPr>
-          <w:strike/>
-        </w:rPr>
-      </w:pPr>
-      <w:r>
-        <w:rPr>
-          <w:rFonts w:hint="eastAsia"/>
-          <w:strike/>
-        </w:rPr>
-        <w:t>Read (decode) Command and Address</w:t>
-      </w:r>
-    </w:p>
-    <w:p>
-      <w:pPr>
-        <w:pStyle w:val="ListParagraph"/>
-        <w:numPr>
-          <w:ilvl w:val="3"/>
-          <w:numId w:val="1"/>
-        </w:numPr>
-        <w:rPr>
-          <w:strike/>
-        </w:rPr>
-      </w:pPr>
-      <w:r>
-        <w:rPr>
-          <w:rFonts w:hint="eastAsia"/>
-          <w:strike/>
-        </w:rPr>
-        <w:t>If Write, A</w:t>
-      </w:r>
-      <w:r>
-        <w:rPr>
-          <w:strike/>
-        </w:rPr>
-        <w:t>ssert</w:t>
-      </w:r>
-      <w:r>
-        <w:rPr>
-          <w:rFonts w:hint="eastAsia"/>
-          <w:strike/>
-        </w:rPr>
-        <w:t xml:space="preserve"> OE high</w:t>
-      </w:r>
-    </w:p>
-    <w:p>
-      <w:pPr>
-        <w:pStyle w:val="ListParagraph"/>
-        <w:numPr>
-          <w:ilvl w:val="3"/>
-          <w:numId w:val="1"/>
-        </w:numPr>
-        <w:rPr>
-          <w:strike/>
-        </w:rPr>
-      </w:pPr>
-      <w:r>
-        <w:rPr>
-          <w:rFonts w:hint="eastAsia"/>
-          <w:strike/>
-        </w:rPr>
-        <w:t>Output Address</w:t>
-      </w:r>
-    </w:p>
-    <w:p>
-      <w:pPr>
-        <w:pStyle w:val="ListParagraph"/>
-        <w:numPr>
-          <w:ilvl w:val="3"/>
-          <w:numId w:val="1"/>
-        </w:numPr>
-        <w:rPr>
-          <w:strike/>
-        </w:rPr>
-      </w:pPr>
-      <w:r>
-        <w:rPr>
-          <w:rFonts w:hint="eastAsia"/>
-          <w:strike/>
-        </w:rPr>
-        <w:t>Output Data</w:t>
-      </w:r>
-    </w:p>
-    <w:p>
-      <w:pPr>
-        <w:pStyle w:val="ListParagraph"/>
-        <w:numPr>
-          <w:ilvl w:val="3"/>
-          <w:numId w:val="1"/>
-        </w:numPr>
-        <w:rPr>
-          <w:strike/>
-        </w:rPr>
-      </w:pPr>
-      <w:r>
-        <w:rPr>
-          <w:rFonts w:hint="eastAsia"/>
-          <w:strike/>
-        </w:rPr>
-        <w:t>Assert WE (Write Enable)</w:t>
-      </w:r>
-    </w:p>
-    <w:p>
-      <w:pPr>
-        <w:pStyle w:val="ListParagraph"/>
-        <w:numPr>
-          <w:ilvl w:val="3"/>
-          <w:numId w:val="1"/>
-        </w:numPr>
-        <w:rPr>
-          <w:strike/>
-        </w:rPr>
-      </w:pPr>
-      <w:r>
-        <w:rPr>
-          <w:rFonts w:hint="eastAsia"/>
-          <w:strike/>
-        </w:rPr>
-        <w:lastRenderedPageBreak/>
-        <w:t>Assert CS (Chip Select)</w:t>
-      </w:r>
-    </w:p>
-    <w:p>
-      <w:pPr>
-        <w:pStyle w:val="ListParagraph"/>
-        <w:numPr>
-          <w:ilvl w:val="3"/>
-          <w:numId w:val="1"/>
-        </w:numPr>
-        <w:rPr>
-          <w:strike/>
-        </w:rPr>
-      </w:pPr>
-      <w:r>
-        <w:rPr>
-          <w:rFonts w:hint="eastAsia"/>
-          <w:strike/>
-        </w:rPr>
-        <w:t>De-Assert CS</w:t>
-      </w:r>
-    </w:p>
-    <w:p>
-      <w:pPr>
-        <w:pStyle w:val="ListParagraph"/>
-        <w:numPr>
-          <w:ilvl w:val="3"/>
-          <w:numId w:val="1"/>
-        </w:numPr>
-        <w:rPr>
-          <w:strike/>
-        </w:rPr>
-      </w:pPr>
-      <w:r>
-        <w:rPr>
-          <w:rFonts w:hint="eastAsia"/>
-          <w:strike/>
-        </w:rPr>
-        <w:t>De-Assert WE</w:t>
-      </w:r>
-    </w:p>
-    <w:p>
-      <w:pPr>
-        <w:pStyle w:val="ListParagraph"/>
-        <w:numPr>
-          <w:ilvl w:val="2"/>
-          <w:numId w:val="1"/>
-        </w:numPr>
-        <w:rPr>
-          <w:strike/>
-        </w:rPr>
-      </w:pPr>
-      <w:r>
-        <w:rPr>
-          <w:rFonts w:hint="eastAsia"/>
-          <w:strike/>
-        </w:rPr>
-        <w:t>Write Algorithm on L2 cache side</w:t>
-      </w:r>
-    </w:p>
-    <w:p>
-      <w:pPr>
-        <w:pStyle w:val="ListParagraph"/>
-        <w:numPr>
-          <w:ilvl w:val="3"/>
-          <w:numId w:val="1"/>
-        </w:numPr>
-        <w:rPr>
-          <w:strike/>
-        </w:rPr>
-      </w:pPr>
-      <w:r>
-        <w:rPr>
-          <w:rFonts w:hint="eastAsia"/>
-          <w:strike/>
-        </w:rPr>
-        <w:t xml:space="preserve">When New Address Latched </w:t>
-      </w:r>
-    </w:p>
-    <w:p>
-      <w:pPr>
-        <w:pStyle w:val="ListParagraph"/>
-        <w:numPr>
-          <w:ilvl w:val="3"/>
-          <w:numId w:val="1"/>
-        </w:numPr>
-        <w:rPr>
-          <w:strike/>
-        </w:rPr>
-      </w:pPr>
-      <w:r>
-        <w:rPr>
-          <w:rFonts w:hint="eastAsia"/>
-          <w:strike/>
-        </w:rPr>
-        <w:t>Read OE</w:t>
-      </w:r>
-    </w:p>
-    <w:p>
-      <w:pPr>
-        <w:pStyle w:val="ListParagraph"/>
-        <w:numPr>
-          <w:ilvl w:val="3"/>
-          <w:numId w:val="1"/>
-        </w:numPr>
-        <w:rPr>
-          <w:strike/>
-        </w:rPr>
-      </w:pPr>
-      <w:r>
-        <w:rPr>
-          <w:rFonts w:hint="eastAsia"/>
-          <w:strike/>
-        </w:rPr>
-        <w:t>IF OE high</w:t>
-      </w:r>
-    </w:p>
-    <w:p>
-      <w:pPr>
-        <w:pStyle w:val="ListParagraph"/>
-        <w:numPr>
-          <w:ilvl w:val="3"/>
-          <w:numId w:val="1"/>
-        </w:numPr>
-        <w:rPr>
-          <w:strike/>
-        </w:rPr>
-      </w:pPr>
-      <w:r>
-        <w:rPr>
-          <w:rFonts w:hint="eastAsia"/>
-          <w:strike/>
-        </w:rPr>
-        <w:t xml:space="preserve">When WE is low </w:t>
-      </w:r>
-    </w:p>
-    <w:p>
-      <w:pPr>
-        <w:pStyle w:val="ListParagraph"/>
-        <w:numPr>
-          <w:ilvl w:val="3"/>
-          <w:numId w:val="1"/>
-        </w:numPr>
-        <w:rPr>
-          <w:strike/>
-        </w:rPr>
-      </w:pPr>
-      <w:r>
-        <w:rPr>
-          <w:strike/>
-        </w:rPr>
-        <w:t>A</w:t>
-      </w:r>
-      <w:r>
-        <w:rPr>
-          <w:rFonts w:hint="eastAsia"/>
-          <w:strike/>
-        </w:rPr>
-        <w:t>nd CS is low</w:t>
-      </w:r>
-    </w:p>
-    <w:p>
-      <w:pPr>
-        <w:pStyle w:val="ListParagraph"/>
-        <w:numPr>
-          <w:ilvl w:val="3"/>
-          <w:numId w:val="1"/>
-        </w:numPr>
-        <w:rPr>
-          <w:strike/>
-        </w:rPr>
-      </w:pPr>
-      <w:r>
-        <w:rPr>
-          <w:rFonts w:hint="eastAsia"/>
-          <w:strike/>
-        </w:rPr>
-        <w:t>Read Address</w:t>
-      </w:r>
-    </w:p>
-    <w:p>
-      <w:pPr>
-        <w:pStyle w:val="ListParagraph"/>
-        <w:numPr>
-          <w:ilvl w:val="3"/>
-          <w:numId w:val="1"/>
-        </w:numPr>
-        <w:rPr>
-          <w:strike/>
-        </w:rPr>
-      </w:pPr>
-      <w:r>
-        <w:rPr>
-          <w:rFonts w:hint="eastAsia"/>
-          <w:strike/>
-        </w:rPr>
-        <w:t>And Read Data</w:t>
-      </w:r>
-    </w:p>
-    <w:p>
-      <w:pPr>
-        <w:pStyle w:val="ListParagraph"/>
-        <w:numPr>
-          <w:ilvl w:val="3"/>
-          <w:numId w:val="1"/>
-        </w:numPr>
-        <w:rPr>
-          <w:strike/>
-        </w:rPr>
-      </w:pPr>
-      <w:r>
-        <w:rPr>
-          <w:rFonts w:hint="eastAsia"/>
-          <w:strike/>
-        </w:rPr>
-        <w:t>Write data to the Address</w:t>
-      </w:r>
-    </w:p>
-    <w:p>
-      <w:pPr>
-        <w:pStyle w:val="ListParagraph"/>
-        <w:numPr>
-          <w:ilvl w:val="1"/>
-          <w:numId w:val="1"/>
-        </w:numPr>
-        <w:rPr>
-          <w:strike/>
-        </w:rPr>
-      </w:pPr>
-      <w:r>
-        <w:rPr>
-          <w:strike/>
-        </w:rPr>
-        <w:t>Te</w:t>
-      </w:r>
-      <w:r>
-        <w:rPr>
-          <w:rFonts w:hint="eastAsia"/>
-          <w:strike/>
-        </w:rPr>
-        <w:t>st module1: Read-Write between L1 and L2 cache</w:t>
-      </w:r>
-    </w:p>
-    <w:p>
-      <w:pPr>
-        <w:pStyle w:val="ListParagraph"/>
-        <w:numPr>
-          <w:ilvl w:val="2"/>
-          <w:numId w:val="1"/>
-        </w:numPr>
-        <w:rPr>
-          <w:strike/>
-        </w:rPr>
-      </w:pPr>
-      <w:r>
-        <w:rPr>
-          <w:rFonts w:hint="eastAsia"/>
-          <w:strike/>
-        </w:rPr>
-        <w:t>Issues:  Timing Parameter Needed</w:t>
-      </w:r>
-      <w:r>
-        <w:rPr>
-          <w:strike/>
-        </w:rPr>
-        <w:t>…</w:t>
-      </w:r>
-      <w:r>
-        <w:rPr>
-          <w:rFonts w:hint="eastAsia"/>
-          <w:strike/>
-        </w:rPr>
-        <w:t xml:space="preserve"> </w:t>
-      </w:r>
-      <w:r>
-        <w:rPr>
-          <w:rFonts w:hint="eastAsia"/>
-          <w:strike/>
-        </w:rPr>
-        <w:tab/>
-      </w:r>
-    </w:p>
-    <w:p>
-      <w:pPr>
-        <w:pStyle w:val="ListParagraph"/>
-        <w:numPr>
-          <w:ilvl w:val="2"/>
-          <w:numId w:val="1"/>
-        </w:numPr>
-        <w:rPr>
-          <w:strike/>
-        </w:rPr>
-      </w:pPr>
-      <w:r>
-        <w:rPr>
-          <w:rFonts w:hint="eastAsia"/>
-          <w:strike/>
-        </w:rPr>
-        <w:t xml:space="preserve">Assuming </w:t>
-      </w:r>
-      <w:proofErr w:type="spellStart"/>
-      <w:r>
-        <w:rPr>
-          <w:rFonts w:hint="eastAsia"/>
-          <w:strike/>
-        </w:rPr>
-        <w:t>tAA</w:t>
-      </w:r>
-      <w:proofErr w:type="spellEnd"/>
-      <w:r>
-        <w:rPr>
-          <w:rFonts w:hint="eastAsia"/>
-          <w:strike/>
-        </w:rPr>
-        <w:t xml:space="preserve"> for L2</w:t>
-      </w:r>
-      <w:r>
-        <w:rPr>
-          <w:rFonts w:hint="eastAsia"/>
-          <w:strike/>
-        </w:rPr>
-        <w:t xml:space="preserve"> cache is 2</w:t>
-      </w:r>
-      <w:r>
-        <w:rPr>
-          <w:rFonts w:hint="eastAsia"/>
-          <w:strike/>
-        </w:rPr>
-        <w:t xml:space="preserve"> time </w:t>
-      </w:r>
-      <w:r>
-        <w:rPr>
-          <w:rFonts w:hint="eastAsia"/>
-          <w:strike/>
-        </w:rPr>
-        <w:t xml:space="preserve">units and </w:t>
-      </w:r>
-      <w:proofErr w:type="spellStart"/>
-      <w:r>
-        <w:rPr>
-          <w:rFonts w:hint="eastAsia"/>
-          <w:strike/>
-        </w:rPr>
-        <w:t>tRC</w:t>
-      </w:r>
-      <w:proofErr w:type="spellEnd"/>
-      <w:r>
-        <w:rPr>
-          <w:rFonts w:hint="eastAsia"/>
-          <w:strike/>
-        </w:rPr>
-        <w:t xml:space="preserve"> </w:t>
-      </w:r>
-      <w:r>
-        <w:rPr>
-          <w:strike/>
-        </w:rPr>
-        <w:t xml:space="preserve">is </w:t>
-      </w:r>
-      <w:r>
-        <w:rPr>
-          <w:rFonts w:hint="eastAsia"/>
-          <w:strike/>
-        </w:rPr>
-        <w:t>4</w:t>
-      </w:r>
-      <w:r>
-        <w:rPr>
-          <w:rFonts w:hint="eastAsia"/>
-          <w:strike/>
-        </w:rPr>
-        <w:t xml:space="preserve"> time units. All the addresses are valid.</w:t>
-      </w:r>
-    </w:p>
-    <w:p>
-      <w:pPr>
-        <w:pStyle w:val="ListParagraph"/>
-        <w:numPr>
-          <w:ilvl w:val="2"/>
-          <w:numId w:val="1"/>
-        </w:numPr>
-        <w:rPr>
-          <w:strike/>
-        </w:rPr>
-      </w:pPr>
-      <w:r>
-        <w:rPr>
-          <w:rFonts w:hint="eastAsia"/>
-          <w:strike/>
-          <w:noProof/>
-        </w:rPr>
-        <w:drawing>
-          <wp:inline distT="0" distB="0" distL="0" distR="0">
-            <wp:extent cx="5153025" cy="2571750"/>
-            <wp:effectExtent l="19050" t="0" r="9525" b="0"/>
-            <wp:docPr id="13" name="Picture 13"/>
-            <wp:cNvGraphicFramePr>
-              <a:graphicFrameLocks xmlns:a="http://schemas.openxmlformats.org/drawingml/2006/main" noChangeAspect="1"/>
-            </wp:cNvGraphicFramePr>
-            <a:graphic xmlns:a="http://schemas.openxmlformats.org/drawingml/2006/main">
-              <a:graphicData uri="http://schemas.openxmlformats.org/drawingml/2006/picture">
-                <pic:pic xmlns:pic="http://schemas.openxmlformats.org/drawingml/2006/picture">
-                  <pic:nvPicPr>
-                    <pic:cNvPr id="0" name="Picture 13"/>
-                    <pic:cNvPicPr>
-                      <a:picLocks noChangeAspect="1" noChangeArrowheads="1"/>
-                    </pic:cNvPicPr>
-                  </pic:nvPicPr>
-                  <pic:blipFill>
-                    <a:blip r:embed="rId10" cstate="print"/>
-                    <a:srcRect/>
-                    <a:stretch>
-                      <a:fillRect/>
-                    </a:stretch>
-                  </pic:blipFill>
-                  <pic:spPr bwMode="auto">
-                    <a:xfrm>
-                      <a:off x="0" y="0"/>
-                      <a:ext cx="5153025" cy="2571750"/>
-                    </a:xfrm>
-                    <a:prstGeom prst="rect">
-                      <a:avLst/>
-                    </a:prstGeom>
-                    <a:noFill/>
-                    <a:ln w="9525">
-                      <a:noFill/>
-                      <a:miter lim="800000"/>
-                      <a:headEnd/>
-                      <a:tailEnd/>
-                    </a:ln>
-                  </pic:spPr>
-                </pic:pic>
-              </a:graphicData>
-            </a:graphic>
-          </wp:inline>
-        </w:drawing>
-      </w:r>
-    </w:p>
-    <w:p>
-      <w:pPr>
-        <w:pStyle w:val="ListParagraph"/>
-        <w:numPr>
-          <w:ilvl w:val="1"/>
-          <w:numId w:val="1"/>
-        </w:numPr>
-        <w:rPr>
-          <w:b/>
-          <w:strike/>
-        </w:rPr>
-      </w:pPr>
-      <w:r>
-        <w:rPr>
-          <w:rFonts w:hint="eastAsia"/>
-          <w:b/>
-          <w:strike/>
-        </w:rPr>
-        <w:t xml:space="preserve">What has been done is not really </w:t>
-      </w:r>
-      <w:proofErr w:type="gramStart"/>
-      <w:r>
-        <w:rPr>
-          <w:rFonts w:hint="eastAsia"/>
-          <w:b/>
-          <w:strike/>
-        </w:rPr>
-        <w:t>needed,</w:t>
-      </w:r>
-      <w:proofErr w:type="gramEnd"/>
-      <w:r>
-        <w:rPr>
-          <w:rFonts w:hint="eastAsia"/>
-          <w:b/>
-          <w:strike/>
-        </w:rPr>
-        <w:t xml:space="preserve"> cache controller takes care of it.</w:t>
-      </w:r>
-    </w:p>
-    <w:p>
-      <w:pPr>
-        <w:pStyle w:val="ListParagraph"/>
-        <w:numPr>
-          <w:ilvl w:val="0"/>
-          <w:numId w:val="1"/>
-        </w:numPr>
       </w:pPr>
       <w:r>
         <w:rPr>
@@ -13322,7 +12039,6 @@
         <w:rPr>
           <w:rFonts w:hint="eastAsia"/>
         </w:rPr>
-        <w:lastRenderedPageBreak/>
         <w:t>(</w:t>
       </w:r>
       <w:r>
@@ -13999,6 +12715,7 @@
               <w:rPr>
                 <w:rFonts w:hint="eastAsia"/>
               </w:rPr>
+              <w:lastRenderedPageBreak/>
               <w:t>1</w:t>
             </w:r>
             <w:r>
@@ -14508,7 +13225,6 @@
         <w:rPr>
           <w:rFonts w:hint="eastAsia"/>
         </w:rPr>
-        <w:lastRenderedPageBreak/>
         <w:t>Milestones</w:t>
       </w:r>
     </w:p>
@@ -14706,7 +13422,7 @@
           <w:noProof/>
           <w:u w:val="double"/>
         </w:rPr>
-        <w:t>11/20/2009</w:t>
+        <w:t>11/21/2009</w:t>
       </w:r>
       <w:r>
         <w:rPr>
@@ -14737,7 +13453,7 @@
           <w:noProof/>
           <w:u w:val="double"/>
         </w:rPr>
-        <w:t>4:25 PM</w:t>
+        <w:t>7:11 PM</w:t>
       </w:r>
       <w:r>
         <w:rPr>
@@ -14979,6 +13695,114 @@
           <w:ilvl w:val="0"/>
           <w:numId w:val="1"/>
         </w:numPr>
+        <w:rPr>
+          <w:rFonts w:hint="eastAsia"/>
+        </w:rPr>
+      </w:pPr>
+      <w:r>
+        <w:rPr>
+          <w:rFonts w:hint="eastAsia"/>
+        </w:rPr>
+        <w:t>L2 Cache</w:t>
+      </w:r>
+    </w:p>
+    <w:p>
+      <w:pPr>
+        <w:pStyle w:val="ListParagraph"/>
+        <w:numPr>
+          <w:ilvl w:val="1"/>
+          <w:numId w:val="1"/>
+        </w:numPr>
+        <w:rPr>
+          <w:rFonts w:hint="eastAsia"/>
+        </w:rPr>
+      </w:pPr>
+      <w:r>
+        <w:rPr>
+          <w:rFonts w:hint="eastAsia"/>
+        </w:rPr>
+        <w:t>Cache Initialization</w:t>
+      </w:r>
+    </w:p>
+    <w:p>
+      <w:pPr>
+        <w:pStyle w:val="ListParagraph"/>
+        <w:numPr>
+          <w:ilvl w:val="2"/>
+          <w:numId w:val="1"/>
+        </w:numPr>
+        <w:rPr>
+          <w:rFonts w:hint="eastAsia"/>
+        </w:rPr>
+      </w:pPr>
+      <w:r>
+        <w:rPr>
+          <w:rFonts w:hint="eastAsia"/>
+        </w:rPr>
+        <w:t>Data only Cache</w:t>
+      </w:r>
+    </w:p>
+    <w:p>
+      <w:pPr>
+        <w:pStyle w:val="ListParagraph"/>
+        <w:numPr>
+          <w:ilvl w:val="2"/>
+          <w:numId w:val="1"/>
+        </w:numPr>
+        <w:rPr>
+          <w:rFonts w:hint="eastAsia"/>
+        </w:rPr>
+      </w:pPr>
+      <w:r>
+        <w:rPr>
+          <w:rFonts w:hint="eastAsia"/>
+        </w:rPr>
+        <w:t>Test Plan</w:t>
+      </w:r>
+    </w:p>
+    <w:p>
+      <w:pPr>
+        <w:pStyle w:val="ListParagraph"/>
+        <w:numPr>
+          <w:ilvl w:val="3"/>
+          <w:numId w:val="1"/>
+        </w:numPr>
+        <w:rPr>
+          <w:rFonts w:hint="eastAsia"/>
+        </w:rPr>
+      </w:pPr>
+      <w:r>
+        <w:rPr>
+          <w:rFonts w:hint="eastAsia"/>
+        </w:rPr>
+        <w:t>Fill All cache lines</w:t>
+      </w:r>
+    </w:p>
+    <w:p>
+      <w:pPr>
+        <w:pStyle w:val="ListParagraph"/>
+        <w:numPr>
+          <w:ilvl w:val="3"/>
+          <w:numId w:val="1"/>
+        </w:numPr>
+        <w:rPr>
+          <w:rFonts w:hint="eastAsia"/>
+        </w:rPr>
+      </w:pPr>
+      <w:r>
+        <w:rPr>
+          <w:rFonts w:hint="eastAsia"/>
+        </w:rPr>
+        <w:t>Read a word from a cache line.</w:t>
+      </w:r>
+    </w:p>
+    <w:p>
+      <w:pPr>
+        <w:pStyle w:val="ListParagraph"/>
+        <w:numPr>
+          <w:ilvl w:val="2"/>
+          <w:numId w:val="1"/>
+        </w:numPr>
       </w:pPr>
     </w:p>
     <w:p>
@@ -14996,7 +13820,7 @@
     <w:p>
       <w:pPr>
         <w:pStyle w:val="ListParagraph"/>
-        <w:ind w:left="2880"/>
+        <w:ind w:left="3600"/>
       </w:pPr>
     </w:p>
     <w:sectPr>
@@ -15663,7 +14487,7 @@
 </file>
 
 <file path=customXml/itemProps1.xml><?xml version="1.0" encoding="utf-8"?>
-<ds:datastoreItem xmlns:ds="http://schemas.openxmlformats.org/officeDocument/2006/customXml" ds:itemID="{336ACEE8-70FB-4801-8482-2E5DD802ACD7}">
+<ds:datastoreItem xmlns:ds="http://schemas.openxmlformats.org/officeDocument/2006/customXml" ds:itemID="{31CF2266-094D-4FAA-8D4B-A2376C143769}">
   <ds:schemaRefs>
     <ds:schemaRef ds:uri="http://schemas.openxmlformats.org/officeDocument/2006/bibliography"/>
   </ds:schemaRefs>

</xml_diff>

<commit_message>
Added L1->L2 addr stb to fix timing in writing.
compile L2CacheTest-31.v & MainMemory-31.v
</commit_message>
<xml_diff>
--- a/documents/Design Log.docx
+++ b/documents/Design Log.docx
@@ -11,19 +11,11 @@
       </w:r>
     </w:p>
     <w:p>
-      <w:proofErr w:type="spellStart"/>
-      <w:r>
-        <w:rPr>
-          <w:rFonts w:hint="eastAsia"/>
-        </w:rPr>
-        <w:t>Jinho</w:t>
-      </w:r>
-      <w:proofErr w:type="spellEnd"/>
-      <w:r>
-        <w:rPr>
-          <w:rFonts w:hint="eastAsia"/>
-        </w:rPr>
-        <w:t xml:space="preserve"> Park</w:t>
+      <w:r>
+        <w:rPr>
+          <w:rFonts w:hint="eastAsia"/>
+        </w:rPr>
+        <w:t>Jinho Park</w:t>
       </w:r>
     </w:p>
     <w:p>
@@ -11259,12 +11251,121 @@
           <w:ilvl w:val="2"/>
           <w:numId w:val="1"/>
         </w:numPr>
+        <w:rPr>
+          <w:rFonts w:hint="eastAsia"/>
+        </w:rPr>
       </w:pPr>
       <w:r>
         <w:rPr>
           <w:rFonts w:hint="eastAsia"/>
         </w:rPr>
         <w:t>Requirements</w:t>
+      </w:r>
+    </w:p>
+    <w:p>
+      <w:pPr>
+        <w:pStyle w:val="ListParagraph"/>
+        <w:numPr>
+          <w:ilvl w:val="3"/>
+          <w:numId w:val="1"/>
+        </w:numPr>
+        <w:rPr>
+          <w:rFonts w:hint="eastAsia"/>
+        </w:rPr>
+      </w:pPr>
+      <w:r>
+        <w:rPr>
+          <w:rFonts w:hint="eastAsia"/>
+        </w:rPr>
+        <w:lastRenderedPageBreak/>
+        <w:t>Read Miss</w:t>
+      </w:r>
+    </w:p>
+    <w:p>
+      <w:pPr>
+        <w:pStyle w:val="ListParagraph"/>
+        <w:numPr>
+          <w:ilvl w:val="4"/>
+          <w:numId w:val="1"/>
+        </w:numPr>
+        <w:rPr>
+          <w:rFonts w:hint="eastAsia"/>
+        </w:rPr>
+      </w:pPr>
+      <w:r>
+        <w:rPr>
+          <w:rFonts w:hint="eastAsia"/>
+        </w:rPr>
+        <w:t>Replacement</w:t>
+      </w:r>
+    </w:p>
+    <w:p>
+      <w:pPr>
+        <w:pStyle w:val="ListParagraph"/>
+        <w:numPr>
+          <w:ilvl w:val="4"/>
+          <w:numId w:val="1"/>
+        </w:numPr>
+        <w:rPr>
+          <w:rFonts w:hint="eastAsia"/>
+        </w:rPr>
+      </w:pPr>
+      <w:r>
+        <w:rPr>
+          <w:rFonts w:hint="eastAsia"/>
+        </w:rPr>
+        <w:t>Cache line fill</w:t>
+      </w:r>
+    </w:p>
+    <w:p>
+      <w:pPr>
+        <w:pStyle w:val="ListParagraph"/>
+        <w:numPr>
+          <w:ilvl w:val="3"/>
+          <w:numId w:val="1"/>
+        </w:numPr>
+        <w:rPr>
+          <w:rFonts w:hint="eastAsia"/>
+        </w:rPr>
+      </w:pPr>
+      <w:r>
+        <w:rPr>
+          <w:rFonts w:hint="eastAsia"/>
+        </w:rPr>
+        <w:t>Write Miss</w:t>
+      </w:r>
+    </w:p>
+    <w:p>
+      <w:pPr>
+        <w:pStyle w:val="ListParagraph"/>
+        <w:numPr>
+          <w:ilvl w:val="4"/>
+          <w:numId w:val="1"/>
+        </w:numPr>
+        <w:rPr>
+          <w:rFonts w:hint="eastAsia"/>
+        </w:rPr>
+      </w:pPr>
+      <w:r>
+        <w:rPr>
+          <w:rFonts w:hint="eastAsia"/>
+        </w:rPr>
+        <w:t>Replacement</w:t>
+      </w:r>
+    </w:p>
+    <w:p>
+      <w:pPr>
+        <w:pStyle w:val="ListParagraph"/>
+        <w:numPr>
+          <w:ilvl w:val="4"/>
+          <w:numId w:val="1"/>
+        </w:numPr>
+      </w:pPr>
+      <w:r>
+        <w:rPr>
+          <w:rFonts w:hint="eastAsia"/>
+        </w:rPr>
+        <w:t>Cache line fill</w:t>
       </w:r>
     </w:p>
     <w:p>
@@ -11279,108 +11380,717 @@
         <w:rPr>
           <w:rFonts w:hint="eastAsia"/>
         </w:rPr>
+        <w:t>Algorithm L2 cache</w:t>
+      </w:r>
+    </w:p>
+    <w:p>
+      <w:pPr>
+        <w:ind w:left="2160"/>
+      </w:pPr>
+      <w:r>
+        <w:rPr>
+          <w:rFonts w:hint="eastAsia"/>
+        </w:rPr>
+        <w:t>Initialize L2 cache</w:t>
+      </w:r>
+      <w:r>
+        <w:rPr>
+          <w:rFonts w:hint="eastAsia"/>
+        </w:rPr>
+        <w:t xml:space="preserve"> </w:t>
+      </w:r>
+      <w:proofErr w:type="gramStart"/>
+      <w:r>
+        <w:rPr>
+          <w:rFonts w:hint="eastAsia"/>
+        </w:rPr>
+        <w:t>( =</w:t>
+      </w:r>
+      <w:proofErr w:type="gramEnd"/>
+      <w:r>
+        <w:rPr>
+          <w:rFonts w:hint="eastAsia"/>
+        </w:rPr>
+        <w:t xml:space="preserve"> create L2 cache array)</w:t>
+      </w:r>
+    </w:p>
+    <w:p>
+      <w:pPr>
+        <w:ind w:left="2160"/>
+      </w:pPr>
+      <w:r>
+        <w:rPr>
+          <w:rFonts w:hint="eastAsia"/>
+        </w:rPr>
+        <w:t>While (L1 Cache request Cache read/write)</w:t>
+      </w:r>
+    </w:p>
+    <w:p>
+      <w:pPr>
+        <w:ind w:left="2160"/>
+        <w:rPr>
+          <w:rFonts w:hint="eastAsia"/>
+        </w:rPr>
+      </w:pPr>
+      <w:r>
+        <w:rPr>
+          <w:rFonts w:hint="eastAsia"/>
+        </w:rPr>
+        <w:t xml:space="preserve">Read in command and </w:t>
+      </w:r>
+      <w:r>
+        <w:rPr>
+          <w:rFonts w:hint="eastAsia"/>
+        </w:rPr>
+        <w:t xml:space="preserve">address </w:t>
+      </w:r>
+      <w:r>
+        <w:rPr>
+          <w:rFonts w:hint="eastAsia"/>
+        </w:rPr>
+        <w:t xml:space="preserve">line </w:t>
+      </w:r>
+    </w:p>
+    <w:p>
+      <w:pPr>
+        <w:ind w:left="2160"/>
+      </w:pPr>
+      <w:r>
+        <w:rPr>
+          <w:rFonts w:hint="eastAsia"/>
+        </w:rPr>
+        <w:t xml:space="preserve">Decode </w:t>
+      </w:r>
+      <w:proofErr w:type="gramStart"/>
+      <w:r>
+        <w:rPr>
+          <w:rFonts w:hint="eastAsia"/>
+        </w:rPr>
+        <w:t>address(</w:t>
+      </w:r>
+      <w:proofErr w:type="gramEnd"/>
+      <w:r>
+        <w:rPr>
+          <w:rFonts w:hint="eastAsia"/>
+        </w:rPr>
+        <w:t xml:space="preserve"> TAG? </w:t>
+      </w:r>
+      <w:proofErr w:type="gramStart"/>
+      <w:r>
+        <w:rPr>
+          <w:rFonts w:hint="eastAsia"/>
+        </w:rPr>
+        <w:t>INDEX?</w:t>
+      </w:r>
+      <w:proofErr w:type="gramEnd"/>
+      <w:r>
+        <w:rPr>
+          <w:rFonts w:hint="eastAsia"/>
+        </w:rPr>
+        <w:t xml:space="preserve"> </w:t>
+      </w:r>
+      <w:proofErr w:type="gramStart"/>
+      <w:r>
+        <w:rPr>
+          <w:rFonts w:hint="eastAsia"/>
+        </w:rPr>
+        <w:t>WORD_SELECT?)</w:t>
+      </w:r>
+      <w:proofErr w:type="gramEnd"/>
+    </w:p>
+    <w:p>
+      <w:pPr>
+        <w:ind w:left="2160"/>
+        <w:rPr>
+          <w:rFonts w:hint="eastAsia"/>
+        </w:rPr>
+      </w:pPr>
+      <w:r>
+        <w:rPr>
+          <w:rFonts w:hint="eastAsia"/>
+        </w:rPr>
+        <w:t>I</w:t>
+      </w:r>
+      <w:r>
+        <w:rPr>
+          <w:rFonts w:hint="eastAsia"/>
+        </w:rPr>
+        <w:t>F</w:t>
+      </w:r>
+      <w:r>
+        <w:rPr>
+          <w:rFonts w:hint="eastAsia"/>
+        </w:rPr>
+        <w:t xml:space="preserve"> command is read</w:t>
+      </w:r>
+    </w:p>
+    <w:p>
+      <w:pPr>
+        <w:ind w:left="2160"/>
+        <w:rPr>
+          <w:rFonts w:hint="eastAsia"/>
+          <w:b/>
+        </w:rPr>
+      </w:pPr>
+      <w:r>
+        <w:rPr>
+          <w:rFonts w:hint="eastAsia"/>
+        </w:rPr>
+        <w:tab/>
+        <w:t xml:space="preserve">IF CACHE </w:t>
+      </w:r>
+      <w:r>
+        <w:rPr>
+          <w:rFonts w:hint="eastAsia"/>
+          <w:b/>
+        </w:rPr>
+        <w:t>HIT</w:t>
+      </w:r>
+    </w:p>
+    <w:p>
+      <w:pPr>
+        <w:ind w:left="2160"/>
+        <w:rPr>
+          <w:rFonts w:hint="eastAsia"/>
+        </w:rPr>
+      </w:pPr>
+      <w:r>
+        <w:rPr>
+          <w:rFonts w:hint="eastAsia"/>
+        </w:rPr>
+        <w:tab/>
+      </w:r>
+      <w:r>
+        <w:rPr>
+          <w:rFonts w:hint="eastAsia"/>
+        </w:rPr>
+        <w:tab/>
+        <w:t>OUTPUT DATA</w:t>
+      </w:r>
+    </w:p>
+    <w:p>
+      <w:pPr>
+        <w:ind w:left="2160"/>
+        <w:rPr>
+          <w:rFonts w:hint="eastAsia"/>
+        </w:rPr>
+      </w:pPr>
+      <w:r>
+        <w:rPr>
+          <w:rFonts w:hint="eastAsia"/>
+        </w:rPr>
+        <w:tab/>
+        <w:t xml:space="preserve">ELSE IF CACHE </w:t>
+      </w:r>
+      <w:r>
+        <w:rPr>
+          <w:rFonts w:hint="eastAsia"/>
+          <w:b/>
+        </w:rPr>
+        <w:t>MISS</w:t>
+      </w:r>
+    </w:p>
+    <w:p>
+      <w:pPr>
+        <w:ind w:left="2160"/>
+        <w:rPr>
+          <w:rFonts w:hint="eastAsia"/>
+        </w:rPr>
+      </w:pPr>
+      <w:r>
+        <w:rPr>
+          <w:rFonts w:hint="eastAsia"/>
+        </w:rPr>
+        <w:tab/>
+      </w:r>
+      <w:r>
+        <w:rPr>
+          <w:rFonts w:hint="eastAsia"/>
+        </w:rPr>
+        <w:tab/>
+        <w:t>IF EMPTY LINE PRESENT</w:t>
+      </w:r>
+    </w:p>
+    <w:p>
+      <w:pPr>
+        <w:ind w:left="2160"/>
+        <w:rPr>
+          <w:rFonts w:hint="eastAsia"/>
+        </w:rPr>
+      </w:pPr>
+      <w:r>
+        <w:rPr>
+          <w:rFonts w:hint="eastAsia"/>
+        </w:rPr>
+        <w:tab/>
+      </w:r>
+      <w:r>
+        <w:rPr>
+          <w:rFonts w:hint="eastAsia"/>
+        </w:rPr>
+        <w:tab/>
+      </w:r>
+      <w:r>
+        <w:rPr>
+          <w:rFonts w:hint="eastAsia"/>
+        </w:rPr>
+        <w:tab/>
+      </w:r>
+      <w:r>
+        <w:t>READ IN</w:t>
+      </w:r>
+      <w:r>
+        <w:rPr>
+          <w:rFonts w:hint="eastAsia"/>
+        </w:rPr>
+        <w:t xml:space="preserve"> A CACHE LINE</w:t>
+      </w:r>
+    </w:p>
+    <w:p>
+      <w:pPr>
+        <w:ind w:left="2160"/>
+        <w:rPr>
+          <w:rFonts w:hint="eastAsia"/>
+        </w:rPr>
+      </w:pPr>
+      <w:r>
+        <w:rPr>
+          <w:rFonts w:hint="eastAsia"/>
+        </w:rPr>
+        <w:tab/>
+      </w:r>
+      <w:r>
+        <w:rPr>
+          <w:rFonts w:hint="eastAsia"/>
+        </w:rPr>
+        <w:tab/>
+        <w:t>ELSE IF EMPTY LINE DOESN</w:t>
+      </w:r>
+      <w:r>
+        <w:t>’</w:t>
+      </w:r>
+      <w:r>
+        <w:rPr>
+          <w:rFonts w:hint="eastAsia"/>
+        </w:rPr>
+        <w:t>T PRESENT</w:t>
+      </w:r>
+    </w:p>
+    <w:p>
+      <w:pPr>
+        <w:ind w:left="2160"/>
+        <w:rPr>
+          <w:rFonts w:hint="eastAsia"/>
+        </w:rPr>
+      </w:pPr>
+      <w:r>
+        <w:rPr>
+          <w:rFonts w:hint="eastAsia"/>
+        </w:rPr>
+        <w:tab/>
+      </w:r>
+      <w:r>
+        <w:rPr>
+          <w:rFonts w:hint="eastAsia"/>
+        </w:rPr>
+        <w:tab/>
+      </w:r>
+      <w:r>
+        <w:rPr>
+          <w:rFonts w:hint="eastAsia"/>
+        </w:rPr>
+        <w:tab/>
+        <w:t>CHECK LRU</w:t>
+      </w:r>
+    </w:p>
+    <w:p>
+      <w:pPr>
+        <w:ind w:left="2160"/>
+        <w:rPr>
+          <w:rFonts w:hint="eastAsia"/>
+        </w:rPr>
+      </w:pPr>
+      <w:r>
+        <w:rPr>
+          <w:rFonts w:hint="eastAsia"/>
+        </w:rPr>
+        <w:tab/>
+      </w:r>
+      <w:r>
+        <w:rPr>
+          <w:rFonts w:hint="eastAsia"/>
+        </w:rPr>
+        <w:tab/>
+      </w:r>
+      <w:r>
+        <w:rPr>
+          <w:rFonts w:hint="eastAsia"/>
+        </w:rPr>
+        <w:tab/>
+        <w:t>IF LINE DIRTY</w:t>
+      </w:r>
+    </w:p>
+    <w:p>
+      <w:pPr>
+        <w:ind w:left="2160"/>
+        <w:rPr>
+          <w:rFonts w:hint="eastAsia"/>
+        </w:rPr>
+      </w:pPr>
+      <w:r>
+        <w:rPr>
+          <w:rFonts w:hint="eastAsia"/>
+        </w:rPr>
+        <w:tab/>
+      </w:r>
+      <w:r>
+        <w:rPr>
+          <w:rFonts w:hint="eastAsia"/>
+        </w:rPr>
+        <w:tab/>
+      </w:r>
+      <w:r>
+        <w:rPr>
+          <w:rFonts w:hint="eastAsia"/>
+        </w:rPr>
+        <w:tab/>
+      </w:r>
+      <w:r>
+        <w:rPr>
+          <w:rFonts w:hint="eastAsia"/>
+        </w:rPr>
+        <w:tab/>
+        <w:t>WRITE BACK!</w:t>
+      </w:r>
+    </w:p>
+    <w:p>
+      <w:pPr>
+        <w:ind w:left="2160"/>
+        <w:rPr>
+          <w:rFonts w:hint="eastAsia"/>
+        </w:rPr>
+      </w:pPr>
+      <w:r>
+        <w:rPr>
+          <w:rFonts w:hint="eastAsia"/>
+        </w:rPr>
+        <w:tab/>
+      </w:r>
+      <w:r>
+        <w:rPr>
+          <w:rFonts w:hint="eastAsia"/>
+        </w:rPr>
+        <w:tab/>
+      </w:r>
+      <w:r>
+        <w:rPr>
+          <w:rFonts w:hint="eastAsia"/>
+        </w:rPr>
+        <w:tab/>
+      </w:r>
+      <w:r>
+        <w:t>READ IN</w:t>
+      </w:r>
+      <w:r>
+        <w:rPr>
+          <w:rFonts w:hint="eastAsia"/>
+        </w:rPr>
+        <w:t xml:space="preserve"> A CACHE LINE</w:t>
+      </w:r>
+    </w:p>
+    <w:p>
+      <w:pPr>
+        <w:ind w:left="2160" w:firstLine="720"/>
+        <w:rPr>
+          <w:rFonts w:hint="eastAsia"/>
+        </w:rPr>
+      </w:pPr>
+      <w:r>
+        <w:rPr>
+          <w:rFonts w:hint="eastAsia"/>
+        </w:rPr>
+        <w:t>OUTPUT DATA</w:t>
+      </w:r>
+      <w:r>
+        <w:br/>
+      </w:r>
+      <w:r>
+        <w:rPr>
+          <w:rFonts w:hint="eastAsia"/>
+        </w:rPr>
+        <w:tab/>
+        <w:t>UPDATE LRU</w:t>
+      </w:r>
+    </w:p>
+    <w:p>
+      <w:pPr>
+        <w:ind w:left="2160"/>
+        <w:rPr>
+          <w:rFonts w:hint="eastAsia"/>
+        </w:rPr>
+      </w:pPr>
+      <w:r>
+        <w:rPr>
+          <w:rFonts w:hint="eastAsia"/>
+        </w:rPr>
+        <w:t>IF command is write</w:t>
+      </w:r>
+    </w:p>
+    <w:p>
+      <w:pPr>
+        <w:ind w:left="2160"/>
+        <w:rPr>
+          <w:rFonts w:hint="eastAsia"/>
+          <w:b/>
+        </w:rPr>
+      </w:pPr>
+      <w:r>
+        <w:rPr>
+          <w:rFonts w:hint="eastAsia"/>
+        </w:rPr>
+        <w:tab/>
+        <w:t xml:space="preserve">IF CACHE </w:t>
+      </w:r>
+      <w:r>
+        <w:rPr>
+          <w:rFonts w:hint="eastAsia"/>
+          <w:b/>
+        </w:rPr>
+        <w:t>HIT</w:t>
+      </w:r>
+    </w:p>
+    <w:p>
+      <w:pPr>
+        <w:ind w:left="2160"/>
+        <w:rPr>
+          <w:rFonts w:hint="eastAsia"/>
+        </w:rPr>
+      </w:pPr>
+      <w:r>
+        <w:rPr>
+          <w:rFonts w:hint="eastAsia"/>
+        </w:rPr>
+        <w:tab/>
+      </w:r>
+      <w:r>
+        <w:rPr>
+          <w:rFonts w:hint="eastAsia"/>
+        </w:rPr>
+        <w:tab/>
+        <w:t>WRITE DATA</w:t>
+      </w:r>
+    </w:p>
+    <w:p>
+      <w:pPr>
+        <w:ind w:left="2160"/>
+        <w:rPr>
+          <w:rFonts w:hint="eastAsia"/>
+        </w:rPr>
+      </w:pPr>
+      <w:r>
+        <w:rPr>
+          <w:rFonts w:hint="eastAsia"/>
+        </w:rPr>
+        <w:tab/>
+        <w:t xml:space="preserve">ELSE IF CACHE </w:t>
+      </w:r>
+      <w:r>
+        <w:rPr>
+          <w:rFonts w:hint="eastAsia"/>
+          <w:b/>
+        </w:rPr>
+        <w:t>MISS</w:t>
+      </w:r>
+    </w:p>
+    <w:p>
+      <w:pPr>
+        <w:ind w:left="2160"/>
+        <w:rPr>
+          <w:rFonts w:hint="eastAsia"/>
+        </w:rPr>
+      </w:pPr>
+      <w:r>
+        <w:rPr>
+          <w:rFonts w:hint="eastAsia"/>
+        </w:rPr>
         <w:lastRenderedPageBreak/>
-        <w:t>Algorithm L2 cache</w:t>
+        <w:tab/>
+      </w:r>
+      <w:r>
+        <w:rPr>
+          <w:rFonts w:hint="eastAsia"/>
+        </w:rPr>
+        <w:tab/>
+        <w:t>IF EMPTY LINE PRESENT</w:t>
       </w:r>
     </w:p>
     <w:p>
       <w:pPr>
         <w:ind w:left="2160"/>
-      </w:pPr>
-      <w:r>
-        <w:rPr>
-          <w:rFonts w:hint="eastAsia"/>
-        </w:rPr>
-        <w:t>Initialize L2 cache</w:t>
-      </w:r>
-      <w:r>
-        <w:rPr>
-          <w:rFonts w:hint="eastAsia"/>
-        </w:rPr>
-        <w:t xml:space="preserve"> </w:t>
-      </w:r>
-      <w:proofErr w:type="gramStart"/>
-      <w:r>
-        <w:rPr>
-          <w:rFonts w:hint="eastAsia"/>
-        </w:rPr>
-        <w:t>( =</w:t>
-      </w:r>
-      <w:proofErr w:type="gramEnd"/>
-      <w:r>
-        <w:rPr>
-          <w:rFonts w:hint="eastAsia"/>
-        </w:rPr>
-        <w:t xml:space="preserve"> create L2 cache array)</w:t>
+        <w:rPr>
+          <w:rFonts w:hint="eastAsia"/>
+        </w:rPr>
+      </w:pPr>
+      <w:r>
+        <w:rPr>
+          <w:rFonts w:hint="eastAsia"/>
+        </w:rPr>
+        <w:tab/>
+      </w:r>
+      <w:r>
+        <w:rPr>
+          <w:rFonts w:hint="eastAsia"/>
+        </w:rPr>
+        <w:tab/>
+      </w:r>
+      <w:r>
+        <w:rPr>
+          <w:rFonts w:hint="eastAsia"/>
+        </w:rPr>
+        <w:tab/>
+      </w:r>
+      <w:r>
+        <w:t>READ IN</w:t>
+      </w:r>
+      <w:r>
+        <w:rPr>
+          <w:rFonts w:hint="eastAsia"/>
+        </w:rPr>
+        <w:t xml:space="preserve"> A CACHE LINE</w:t>
       </w:r>
     </w:p>
     <w:p>
       <w:pPr>
         <w:ind w:left="2160"/>
-      </w:pPr>
-      <w:r>
-        <w:rPr>
-          <w:rFonts w:hint="eastAsia"/>
-        </w:rPr>
-        <w:t>While (L1 Cache request Cache read/write)</w:t>
+        <w:rPr>
+          <w:rFonts w:hint="eastAsia"/>
+        </w:rPr>
+      </w:pPr>
+      <w:r>
+        <w:rPr>
+          <w:rFonts w:hint="eastAsia"/>
+        </w:rPr>
+        <w:tab/>
+      </w:r>
+      <w:r>
+        <w:rPr>
+          <w:rFonts w:hint="eastAsia"/>
+        </w:rPr>
+        <w:tab/>
+      </w:r>
+      <w:r>
+        <w:rPr>
+          <w:rFonts w:hint="eastAsia"/>
+        </w:rPr>
+        <w:tab/>
+        <w:t>WRITE DATA</w:t>
       </w:r>
     </w:p>
     <w:p>
       <w:pPr>
         <w:ind w:left="2160"/>
-      </w:pPr>
-      <w:r>
-        <w:rPr>
-          <w:rFonts w:hint="eastAsia"/>
-        </w:rPr>
-        <w:t xml:space="preserve">Read in command and </w:t>
-      </w:r>
-      <w:r>
-        <w:rPr>
-          <w:rFonts w:hint="eastAsia"/>
-        </w:rPr>
-        <w:t xml:space="preserve">address </w:t>
-      </w:r>
-      <w:r>
-        <w:rPr>
-          <w:rFonts w:hint="eastAsia"/>
-        </w:rPr>
-        <w:t xml:space="preserve">line </w:t>
+        <w:rPr>
+          <w:rFonts w:hint="eastAsia"/>
+        </w:rPr>
+      </w:pPr>
+      <w:r>
+        <w:rPr>
+          <w:rFonts w:hint="eastAsia"/>
+        </w:rPr>
+        <w:tab/>
+      </w:r>
+      <w:r>
+        <w:rPr>
+          <w:rFonts w:hint="eastAsia"/>
+        </w:rPr>
+        <w:tab/>
+        <w:t>ELSE IF EMPTY LINE DOESN</w:t>
+      </w:r>
+      <w:r>
+        <w:t>’</w:t>
+      </w:r>
+      <w:r>
+        <w:rPr>
+          <w:rFonts w:hint="eastAsia"/>
+        </w:rPr>
+        <w:t>T PRESENT</w:t>
       </w:r>
     </w:p>
     <w:p>
       <w:pPr>
         <w:ind w:left="2160"/>
-      </w:pPr>
-      <w:r>
-        <w:rPr>
-          <w:rFonts w:hint="eastAsia"/>
-        </w:rPr>
-        <w:t>I</w:t>
-      </w:r>
-      <w:r>
-        <w:rPr>
-          <w:rFonts w:hint="eastAsia"/>
-        </w:rPr>
-        <w:t>F</w:t>
-      </w:r>
-      <w:r>
-        <w:rPr>
-          <w:rFonts w:hint="eastAsia"/>
-        </w:rPr>
-        <w:t xml:space="preserve"> command is read</w:t>
+        <w:rPr>
+          <w:rFonts w:hint="eastAsia"/>
+        </w:rPr>
+      </w:pPr>
+      <w:r>
+        <w:rPr>
+          <w:rFonts w:hint="eastAsia"/>
+        </w:rPr>
+        <w:tab/>
+      </w:r>
+      <w:r>
+        <w:rPr>
+          <w:rFonts w:hint="eastAsia"/>
+        </w:rPr>
+        <w:tab/>
+      </w:r>
+      <w:r>
+        <w:rPr>
+          <w:rFonts w:hint="eastAsia"/>
+        </w:rPr>
+        <w:tab/>
+        <w:t>CHECK LRU</w:t>
       </w:r>
     </w:p>
     <w:p>
       <w:pPr>
         <w:ind w:left="2160"/>
+        <w:rPr>
+          <w:rFonts w:hint="eastAsia"/>
+        </w:rPr>
       </w:pPr>
       <w:r>
         <w:rPr>
           <w:rFonts w:hint="eastAsia"/>
         </w:rPr>
         <w:tab/>
-      </w:r>
+        <w:t>WRITE DATA</w:t>
+      </w:r>
+    </w:p>
+    <w:p>
+      <w:pPr>
+        <w:ind w:left="2160"/>
+        <w:rPr>
+          <w:rFonts w:hint="eastAsia"/>
+        </w:rPr>
+      </w:pPr>
+      <w:r>
+        <w:rPr>
+          <w:rFonts w:hint="eastAsia"/>
+        </w:rPr>
+        <w:tab/>
+        <w:t>UPDATE LRU</w:t>
+      </w:r>
+    </w:p>
+    <w:p>
+      <w:pPr>
+        <w:ind w:left="2160"/>
+        <w:rPr>
+          <w:rFonts w:hint="eastAsia"/>
+        </w:rPr>
+      </w:pPr>
+      <w:r>
+        <w:rPr>
+          <w:rFonts w:hint="eastAsia"/>
+        </w:rPr>
+        <w:tab/>
+      </w:r>
+    </w:p>
+    <w:p>
+      <w:pPr>
+        <w:ind w:left="2880" w:firstLine="720"/>
+      </w:pPr>
       <w:r>
         <w:rPr>
           <w:rFonts w:hint="eastAsia"/>
@@ -11656,6 +12366,7 @@
         <w:rPr>
           <w:rFonts w:hint="eastAsia"/>
         </w:rPr>
+        <w:lastRenderedPageBreak/>
         <w:t xml:space="preserve">Procedure </w:t>
       </w:r>
       <w:proofErr w:type="spellStart"/>
@@ -11705,7 +12416,6 @@
         <w:rPr>
           <w:rFonts w:hint="eastAsia"/>
         </w:rPr>
-        <w:lastRenderedPageBreak/>
         <w:t xml:space="preserve">Check </w:t>
       </w:r>
       <w:proofErr w:type="spellStart"/>
@@ -12555,6 +13265,7 @@
           <w:rFonts w:hint="eastAsia"/>
           <w:b/>
         </w:rPr>
+        <w:lastRenderedPageBreak/>
         <w:t>10 bits</w:t>
       </w:r>
       <w:r>
@@ -12715,7 +13426,6 @@
               <w:rPr>
                 <w:rFonts w:hint="eastAsia"/>
               </w:rPr>
-              <w:lastRenderedPageBreak/>
               <w:t>1</w:t>
             </w:r>
             <w:r>
@@ -13422,7 +14132,7 @@
           <w:noProof/>
           <w:u w:val="double"/>
         </w:rPr>
-        <w:t>11/21/2009</w:t>
+        <w:t>11/23/2009</w:t>
       </w:r>
       <w:r>
         <w:rPr>
@@ -13453,7 +14163,7 @@
           <w:noProof/>
           <w:u w:val="double"/>
         </w:rPr>
-        <w:t>7:11 PM</w:t>
+        <w:t>7:45 PM</w:t>
       </w:r>
       <w:r>
         <w:rPr>
@@ -13695,9 +14405,6 @@
           <w:ilvl w:val="0"/>
           <w:numId w:val="1"/>
         </w:numPr>
-        <w:rPr>
-          <w:rFonts w:hint="eastAsia"/>
-        </w:rPr>
       </w:pPr>
       <w:r>
         <w:rPr>
@@ -13713,9 +14420,6 @@
           <w:ilvl w:val="1"/>
           <w:numId w:val="1"/>
         </w:numPr>
-        <w:rPr>
-          <w:rFonts w:hint="eastAsia"/>
-        </w:rPr>
       </w:pPr>
       <w:r>
         <w:rPr>
@@ -13731,9 +14435,6 @@
           <w:ilvl w:val="2"/>
           <w:numId w:val="1"/>
         </w:numPr>
-        <w:rPr>
-          <w:rFonts w:hint="eastAsia"/>
-        </w:rPr>
       </w:pPr>
       <w:r>
         <w:rPr>
@@ -13749,14 +14450,12 @@
           <w:ilvl w:val="2"/>
           <w:numId w:val="1"/>
         </w:numPr>
-        <w:rPr>
-          <w:rFonts w:hint="eastAsia"/>
-        </w:rPr>
-      </w:pPr>
-      <w:r>
-        <w:rPr>
-          <w:rFonts w:hint="eastAsia"/>
-        </w:rPr>
+      </w:pPr>
+      <w:r>
+        <w:rPr>
+          <w:rFonts w:hint="eastAsia"/>
+        </w:rPr>
+        <w:lastRenderedPageBreak/>
         <w:t>Test Plan</w:t>
       </w:r>
     </w:p>
@@ -13767,9 +14466,6 @@
           <w:ilvl w:val="3"/>
           <w:numId w:val="1"/>
         </w:numPr>
-        <w:rPr>
-          <w:rFonts w:hint="eastAsia"/>
-        </w:rPr>
       </w:pPr>
       <w:r>
         <w:rPr>
@@ -13785,15 +14481,30 @@
           <w:ilvl w:val="3"/>
           <w:numId w:val="1"/>
         </w:numPr>
-        <w:rPr>
-          <w:rFonts w:hint="eastAsia"/>
-        </w:rPr>
       </w:pPr>
       <w:r>
         <w:rPr>
           <w:rFonts w:hint="eastAsia"/>
         </w:rPr>
         <w:t>Read a word from a cache line.</w:t>
+      </w:r>
+    </w:p>
+    <w:p>
+      <w:pPr>
+        <w:pStyle w:val="ListParagraph"/>
+        <w:numPr>
+          <w:ilvl w:val="1"/>
+          <w:numId w:val="1"/>
+        </w:numPr>
+        <w:rPr>
+          <w:rFonts w:hint="eastAsia"/>
+        </w:rPr>
+      </w:pPr>
+      <w:r>
+        <w:rPr>
+          <w:rFonts w:hint="eastAsia"/>
+        </w:rPr>
+        <w:t>Algorithm</w:t>
       </w:r>
     </w:p>
     <w:p>
@@ -13887,7 +14598,7 @@
         <w:ind w:left="3600" w:hanging="360"/>
       </w:pPr>
     </w:lvl>
-    <w:lvl w:ilvl="5" w:tplc="0409001B" w:tentative="1">
+    <w:lvl w:ilvl="5" w:tplc="0409001B">
       <w:start w:val="1"/>
       <w:numFmt w:val="lowerRoman"/>
       <w:lvlText w:val="%6."/>
@@ -14487,7 +15198,7 @@
 </file>
 
 <file path=customXml/itemProps1.xml><?xml version="1.0" encoding="utf-8"?>
-<ds:datastoreItem xmlns:ds="http://schemas.openxmlformats.org/officeDocument/2006/customXml" ds:itemID="{31CF2266-094D-4FAA-8D4B-A2376C143769}">
+<ds:datastoreItem xmlns:ds="http://schemas.openxmlformats.org/officeDocument/2006/customXml" ds:itemID="{51A9D7EA-F4B5-4F7F-91A4-FEB3B7192D84}">
   <ds:schemaRefs>
     <ds:schemaRef ds:uri="http://schemas.openxmlformats.org/officeDocument/2006/bibliography"/>
   </ds:schemaRefs>

</xml_diff>

<commit_message>
Cache working with RANDOM, PLRU, and LRU (not fully tested)
Neil's LRU code reviewed/fixed and incorporated

Cache supports MESI (not fully tested)

Tony's fixes/suggestions (fixed)

Organized code using more tasks

To do:
 Testing
</commit_message>
<xml_diff>
--- a/documents/Design Log.docx
+++ b/documents/Design Log.docx
@@ -11251,9 +11251,6 @@
           <w:ilvl w:val="2"/>
           <w:numId w:val="1"/>
         </w:numPr>
-        <w:rPr>
-          <w:rFonts w:hint="eastAsia"/>
-        </w:rPr>
       </w:pPr>
       <w:r>
         <w:rPr>
@@ -11269,9 +11266,6 @@
           <w:ilvl w:val="3"/>
           <w:numId w:val="1"/>
         </w:numPr>
-        <w:rPr>
-          <w:rFonts w:hint="eastAsia"/>
-        </w:rPr>
       </w:pPr>
       <w:r>
         <w:rPr>
@@ -11288,9 +11282,6 @@
           <w:ilvl w:val="4"/>
           <w:numId w:val="1"/>
         </w:numPr>
-        <w:rPr>
-          <w:rFonts w:hint="eastAsia"/>
-        </w:rPr>
       </w:pPr>
       <w:r>
         <w:rPr>
@@ -11306,9 +11297,6 @@
           <w:ilvl w:val="4"/>
           <w:numId w:val="1"/>
         </w:numPr>
-        <w:rPr>
-          <w:rFonts w:hint="eastAsia"/>
-        </w:rPr>
       </w:pPr>
       <w:r>
         <w:rPr>
@@ -11324,9 +11312,6 @@
           <w:ilvl w:val="3"/>
           <w:numId w:val="1"/>
         </w:numPr>
-        <w:rPr>
-          <w:rFonts w:hint="eastAsia"/>
-        </w:rPr>
       </w:pPr>
       <w:r>
         <w:rPr>
@@ -11342,9 +11327,6 @@
           <w:ilvl w:val="4"/>
           <w:numId w:val="1"/>
         </w:numPr>
-        <w:rPr>
-          <w:rFonts w:hint="eastAsia"/>
-        </w:rPr>
       </w:pPr>
       <w:r>
         <w:rPr>
@@ -11428,9 +11410,6 @@
     <w:p>
       <w:pPr>
         <w:ind w:left="2160"/>
-        <w:rPr>
-          <w:rFonts w:hint="eastAsia"/>
-        </w:rPr>
       </w:pPr>
       <w:r>
         <w:rPr>
@@ -11501,9 +11480,6 @@
     <w:p>
       <w:pPr>
         <w:ind w:left="2160"/>
-        <w:rPr>
-          <w:rFonts w:hint="eastAsia"/>
-        </w:rPr>
       </w:pPr>
       <w:r>
         <w:rPr>
@@ -11528,7 +11504,6 @@
       <w:pPr>
         <w:ind w:left="2160"/>
         <w:rPr>
-          <w:rFonts w:hint="eastAsia"/>
           <w:b/>
         </w:rPr>
       </w:pPr>
@@ -11550,9 +11525,6 @@
     <w:p>
       <w:pPr>
         <w:ind w:left="2160"/>
-        <w:rPr>
-          <w:rFonts w:hint="eastAsia"/>
-        </w:rPr>
       </w:pPr>
       <w:r>
         <w:rPr>
@@ -11571,9 +11543,6 @@
     <w:p>
       <w:pPr>
         <w:ind w:left="2160"/>
-        <w:rPr>
-          <w:rFonts w:hint="eastAsia"/>
-        </w:rPr>
       </w:pPr>
       <w:r>
         <w:rPr>
@@ -11593,9 +11562,6 @@
     <w:p>
       <w:pPr>
         <w:ind w:left="2160"/>
-        <w:rPr>
-          <w:rFonts w:hint="eastAsia"/>
-        </w:rPr>
       </w:pPr>
       <w:r>
         <w:rPr>
@@ -11614,9 +11580,6 @@
     <w:p>
       <w:pPr>
         <w:ind w:left="2160"/>
-        <w:rPr>
-          <w:rFonts w:hint="eastAsia"/>
-        </w:rPr>
       </w:pPr>
       <w:r>
         <w:rPr>
@@ -11649,9 +11612,6 @@
     <w:p>
       <w:pPr>
         <w:ind w:left="2160"/>
-        <w:rPr>
-          <w:rFonts w:hint="eastAsia"/>
-        </w:rPr>
       </w:pPr>
       <w:r>
         <w:rPr>
@@ -11679,9 +11639,6 @@
     <w:p>
       <w:pPr>
         <w:ind w:left="2160"/>
-        <w:rPr>
-          <w:rFonts w:hint="eastAsia"/>
-        </w:rPr>
       </w:pPr>
       <w:r>
         <w:rPr>
@@ -11706,9 +11663,6 @@
     <w:p>
       <w:pPr>
         <w:ind w:left="2160"/>
-        <w:rPr>
-          <w:rFonts w:hint="eastAsia"/>
-        </w:rPr>
       </w:pPr>
       <w:r>
         <w:rPr>
@@ -11733,9 +11687,6 @@
     <w:p>
       <w:pPr>
         <w:ind w:left="2160"/>
-        <w:rPr>
-          <w:rFonts w:hint="eastAsia"/>
-        </w:rPr>
       </w:pPr>
       <w:r>
         <w:rPr>
@@ -11766,9 +11717,6 @@
     <w:p>
       <w:pPr>
         <w:ind w:left="2160"/>
-        <w:rPr>
-          <w:rFonts w:hint="eastAsia"/>
-        </w:rPr>
       </w:pPr>
       <w:r>
         <w:rPr>
@@ -11801,9 +11749,6 @@
     <w:p>
       <w:pPr>
         <w:ind w:left="2160" w:firstLine="720"/>
-        <w:rPr>
-          <w:rFonts w:hint="eastAsia"/>
-        </w:rPr>
       </w:pPr>
       <w:r>
         <w:rPr>
@@ -11825,9 +11770,6 @@
     <w:p>
       <w:pPr>
         <w:ind w:left="2160"/>
-        <w:rPr>
-          <w:rFonts w:hint="eastAsia"/>
-        </w:rPr>
       </w:pPr>
       <w:r>
         <w:rPr>
@@ -11840,7 +11782,6 @@
       <w:pPr>
         <w:ind w:left="2160"/>
         <w:rPr>
-          <w:rFonts w:hint="eastAsia"/>
           <w:b/>
         </w:rPr>
       </w:pPr>
@@ -11862,9 +11803,6 @@
     <w:p>
       <w:pPr>
         <w:ind w:left="2160"/>
-        <w:rPr>
-          <w:rFonts w:hint="eastAsia"/>
-        </w:rPr>
       </w:pPr>
       <w:r>
         <w:rPr>
@@ -11883,9 +11821,6 @@
     <w:p>
       <w:pPr>
         <w:ind w:left="2160"/>
-        <w:rPr>
-          <w:rFonts w:hint="eastAsia"/>
-        </w:rPr>
       </w:pPr>
       <w:r>
         <w:rPr>
@@ -11905,9 +11840,6 @@
     <w:p>
       <w:pPr>
         <w:ind w:left="2160"/>
-        <w:rPr>
-          <w:rFonts w:hint="eastAsia"/>
-        </w:rPr>
       </w:pPr>
       <w:r>
         <w:rPr>
@@ -11927,9 +11859,6 @@
     <w:p>
       <w:pPr>
         <w:ind w:left="2160"/>
-        <w:rPr>
-          <w:rFonts w:hint="eastAsia"/>
-        </w:rPr>
       </w:pPr>
       <w:r>
         <w:rPr>
@@ -11962,9 +11891,6 @@
     <w:p>
       <w:pPr>
         <w:ind w:left="2160"/>
-        <w:rPr>
-          <w:rFonts w:hint="eastAsia"/>
-        </w:rPr>
       </w:pPr>
       <w:r>
         <w:rPr>
@@ -11989,9 +11915,6 @@
     <w:p>
       <w:pPr>
         <w:ind w:left="2160"/>
-        <w:rPr>
-          <w:rFonts w:hint="eastAsia"/>
-        </w:rPr>
       </w:pPr>
       <w:r>
         <w:rPr>
@@ -12019,9 +11942,6 @@
     <w:p>
       <w:pPr>
         <w:ind w:left="2160"/>
-        <w:rPr>
-          <w:rFonts w:hint="eastAsia"/>
-        </w:rPr>
       </w:pPr>
       <w:r>
         <w:rPr>
@@ -12046,9 +11966,6 @@
     <w:p>
       <w:pPr>
         <w:ind w:left="2160"/>
-        <w:rPr>
-          <w:rFonts w:hint="eastAsia"/>
-        </w:rPr>
       </w:pPr>
       <w:r>
         <w:rPr>
@@ -12061,9 +11978,6 @@
     <w:p>
       <w:pPr>
         <w:ind w:left="2160"/>
-        <w:rPr>
-          <w:rFonts w:hint="eastAsia"/>
-        </w:rPr>
       </w:pPr>
       <w:r>
         <w:rPr>
@@ -12076,9 +11990,6 @@
     <w:p>
       <w:pPr>
         <w:ind w:left="2160"/>
-        <w:rPr>
-          <w:rFonts w:hint="eastAsia"/>
-        </w:rPr>
       </w:pPr>
       <w:r>
         <w:rPr>
@@ -14132,7 +14043,7 @@
           <w:noProof/>
           <w:u w:val="double"/>
         </w:rPr>
-        <w:t>11/23/2009</w:t>
+        <w:t>11/28/2009</w:t>
       </w:r>
       <w:r>
         <w:rPr>
@@ -14163,7 +14074,7 @@
           <w:noProof/>
           <w:u w:val="double"/>
         </w:rPr>
-        <w:t>7:45 PM</w:t>
+        <w:t>2:10 PM</w:t>
       </w:r>
       <w:r>
         <w:rPr>
@@ -14493,6 +14404,24 @@
       <w:pPr>
         <w:pStyle w:val="ListParagraph"/>
         <w:numPr>
+          <w:ilvl w:val="0"/>
+          <w:numId w:val="1"/>
+        </w:numPr>
+        <w:rPr>
+          <w:rFonts w:hint="eastAsia"/>
+        </w:rPr>
+      </w:pPr>
+      <w:r>
+        <w:rPr>
+          <w:rFonts w:hint="eastAsia"/>
+        </w:rPr>
+        <w:t>MESI Protocol Support</w:t>
+      </w:r>
+    </w:p>
+    <w:p>
+      <w:pPr>
+        <w:pStyle w:val="ListParagraph"/>
+        <w:numPr>
           <w:ilvl w:val="1"/>
           <w:numId w:val="1"/>
         </w:numPr>
@@ -14504,7 +14433,7 @@
         <w:rPr>
           <w:rFonts w:hint="eastAsia"/>
         </w:rPr>
-        <w:t>Algorithm</w:t>
+        <w:t>Assumptions</w:t>
       </w:r>
     </w:p>
     <w:p>
@@ -14515,12 +14444,504 @@
           <w:numId w:val="1"/>
         </w:numPr>
       </w:pPr>
-    </w:p>
-    <w:p>
-      <w:pPr>
-        <w:pStyle w:val="ListParagraph"/>
-        <w:ind w:left="2160"/>
-      </w:pPr>
+      <w:r>
+        <w:rPr>
+          <w:rFonts w:hint="eastAsia"/>
+        </w:rPr>
+        <w:t>HIT/HITM always not asserted</w:t>
+      </w:r>
+    </w:p>
+    <w:p>
+      <w:pPr>
+        <w:pStyle w:val="ListParagraph"/>
+        <w:numPr>
+          <w:ilvl w:val="1"/>
+          <w:numId w:val="1"/>
+        </w:numPr>
+      </w:pPr>
+      <w:r>
+        <w:rPr>
+          <w:rFonts w:hint="eastAsia"/>
+        </w:rPr>
+        <w:t>Normal behavior</w:t>
+      </w:r>
+    </w:p>
+    <w:p>
+      <w:pPr>
+        <w:pStyle w:val="ListParagraph"/>
+        <w:numPr>
+          <w:ilvl w:val="2"/>
+          <w:numId w:val="1"/>
+        </w:numPr>
+      </w:pPr>
+      <w:r>
+        <w:rPr>
+          <w:rFonts w:hint="eastAsia"/>
+        </w:rPr>
+        <w:t>Read Miss -&gt; Cache Line Fill -&gt; Exclusive</w:t>
+      </w:r>
+    </w:p>
+    <w:p>
+      <w:pPr>
+        <w:pStyle w:val="ListParagraph"/>
+        <w:numPr>
+          <w:ilvl w:val="2"/>
+          <w:numId w:val="1"/>
+        </w:numPr>
+      </w:pPr>
+      <w:r>
+        <w:rPr>
+          <w:rFonts w:hint="eastAsia"/>
+        </w:rPr>
+        <w:t>Read Hit: -&gt; No transition</w:t>
+      </w:r>
+    </w:p>
+    <w:p>
+      <w:pPr>
+        <w:pStyle w:val="ListParagraph"/>
+        <w:numPr>
+          <w:ilvl w:val="2"/>
+          <w:numId w:val="1"/>
+        </w:numPr>
+      </w:pPr>
+      <w:r>
+        <w:rPr>
+          <w:rFonts w:hint="eastAsia"/>
+        </w:rPr>
+        <w:t>Write Miss/Write Hit: Modified</w:t>
+      </w:r>
+      <w:r>
+        <w:rPr>
+          <w:rFonts w:hint="eastAsia"/>
+        </w:rPr>
+        <w:t xml:space="preserve"> (assert Invalidate All)</w:t>
+      </w:r>
+    </w:p>
+    <w:p>
+      <w:pPr>
+        <w:pStyle w:val="ListParagraph"/>
+        <w:numPr>
+          <w:ilvl w:val="1"/>
+          <w:numId w:val="1"/>
+        </w:numPr>
+      </w:pPr>
+      <w:r>
+        <w:t>S</w:t>
+      </w:r>
+      <w:r>
+        <w:rPr>
+          <w:rFonts w:hint="eastAsia"/>
+        </w:rPr>
+        <w:t>nooped Read</w:t>
+      </w:r>
+    </w:p>
+    <w:p>
+      <w:pPr>
+        <w:pStyle w:val="ListParagraph"/>
+        <w:numPr>
+          <w:ilvl w:val="2"/>
+          <w:numId w:val="1"/>
+        </w:numPr>
+      </w:pPr>
+      <w:r>
+        <w:rPr>
+          <w:rFonts w:hint="eastAsia"/>
+        </w:rPr>
+        <w:t>Invalid : Do Nothing</w:t>
+      </w:r>
+    </w:p>
+    <w:p>
+      <w:pPr>
+        <w:pStyle w:val="ListParagraph"/>
+        <w:numPr>
+          <w:ilvl w:val="2"/>
+          <w:numId w:val="1"/>
+        </w:numPr>
+      </w:pPr>
+      <w:r>
+        <w:rPr>
+          <w:rFonts w:hint="eastAsia"/>
+        </w:rPr>
+        <w:t>Shared:  Do Nothing</w:t>
+      </w:r>
+    </w:p>
+    <w:p>
+      <w:pPr>
+        <w:pStyle w:val="ListParagraph"/>
+        <w:numPr>
+          <w:ilvl w:val="2"/>
+          <w:numId w:val="1"/>
+        </w:numPr>
+      </w:pPr>
+      <w:r>
+        <w:rPr>
+          <w:rFonts w:hint="eastAsia"/>
+        </w:rPr>
+        <w:t>Modified:  stall -&gt; write back -&gt; continue -&gt; shared</w:t>
+      </w:r>
+    </w:p>
+    <w:p>
+      <w:pPr>
+        <w:pStyle w:val="ListParagraph"/>
+        <w:numPr>
+          <w:ilvl w:val="2"/>
+          <w:numId w:val="1"/>
+        </w:numPr>
+      </w:pPr>
+      <w:r>
+        <w:rPr>
+          <w:rFonts w:hint="eastAsia"/>
+        </w:rPr>
+        <w:t>Exclusive: -&gt; Shared</w:t>
+      </w:r>
+      <w:r>
+        <w:rPr>
+          <w:rFonts w:hint="eastAsia"/>
+        </w:rPr>
+        <w:tab/>
+      </w:r>
+    </w:p>
+    <w:p>
+      <w:pPr>
+        <w:pStyle w:val="ListParagraph"/>
+        <w:numPr>
+          <w:ilvl w:val="1"/>
+          <w:numId w:val="1"/>
+        </w:numPr>
+      </w:pPr>
+      <w:r>
+        <w:rPr>
+          <w:rFonts w:hint="eastAsia"/>
+        </w:rPr>
+        <w:t>Snooped Write</w:t>
+      </w:r>
+    </w:p>
+    <w:p>
+      <w:pPr>
+        <w:pStyle w:val="ListParagraph"/>
+        <w:numPr>
+          <w:ilvl w:val="2"/>
+          <w:numId w:val="1"/>
+        </w:numPr>
+      </w:pPr>
+      <w:r>
+        <w:rPr>
+          <w:rFonts w:hint="eastAsia"/>
+        </w:rPr>
+        <w:t>Invalid: Do N</w:t>
+      </w:r>
+      <w:r>
+        <w:t>o</w:t>
+      </w:r>
+      <w:r>
+        <w:rPr>
+          <w:rFonts w:hint="eastAsia"/>
+        </w:rPr>
+        <w:t>thing</w:t>
+      </w:r>
+    </w:p>
+    <w:p>
+      <w:pPr>
+        <w:pStyle w:val="ListParagraph"/>
+        <w:numPr>
+          <w:ilvl w:val="2"/>
+          <w:numId w:val="1"/>
+        </w:numPr>
+      </w:pPr>
+      <w:r>
+        <w:rPr>
+          <w:rFonts w:hint="eastAsia"/>
+        </w:rPr>
+        <w:t>Shared: -&gt; Invalid</w:t>
+      </w:r>
+    </w:p>
+    <w:p>
+      <w:pPr>
+        <w:pStyle w:val="ListParagraph"/>
+        <w:numPr>
+          <w:ilvl w:val="2"/>
+          <w:numId w:val="1"/>
+        </w:numPr>
+      </w:pPr>
+      <w:r>
+        <w:rPr>
+          <w:rFonts w:hint="eastAsia"/>
+        </w:rPr>
+        <w:t>Modified:  stall -&gt; write back -&gt; continue -&gt; Invalid</w:t>
+      </w:r>
+    </w:p>
+    <w:p>
+      <w:pPr>
+        <w:pStyle w:val="ListParagraph"/>
+        <w:numPr>
+          <w:ilvl w:val="2"/>
+          <w:numId w:val="1"/>
+        </w:numPr>
+      </w:pPr>
+      <w:r>
+        <w:rPr>
+          <w:rFonts w:hint="eastAsia"/>
+        </w:rPr>
+        <w:t>Exclusive: -&gt; Invalid</w:t>
+      </w:r>
+    </w:p>
+    <w:p>
+      <w:pPr>
+        <w:pStyle w:val="ListParagraph"/>
+        <w:numPr>
+          <w:ilvl w:val="1"/>
+          <w:numId w:val="1"/>
+        </w:numPr>
+      </w:pPr>
+      <w:r>
+        <w:t>B</w:t>
+      </w:r>
+      <w:r>
+        <w:rPr>
+          <w:rFonts w:hint="eastAsia"/>
+        </w:rPr>
+        <w:t>it Assignment</w:t>
+      </w:r>
+    </w:p>
+    <w:p>
+      <w:pPr>
+        <w:pStyle w:val="ListParagraph"/>
+        <w:numPr>
+          <w:ilvl w:val="2"/>
+          <w:numId w:val="1"/>
+        </w:numPr>
+      </w:pPr>
+      <w:r>
+        <w:rPr>
+          <w:rFonts w:hint="eastAsia"/>
+        </w:rPr>
+        <w:t xml:space="preserve">00 </w:t>
+      </w:r>
+      <w:r>
+        <w:t>–</w:t>
+      </w:r>
+      <w:r>
+        <w:rPr>
+          <w:rFonts w:hint="eastAsia"/>
+        </w:rPr>
+        <w:t xml:space="preserve"> Invalid</w:t>
+      </w:r>
+    </w:p>
+    <w:p>
+      <w:pPr>
+        <w:pStyle w:val="ListParagraph"/>
+        <w:numPr>
+          <w:ilvl w:val="2"/>
+          <w:numId w:val="1"/>
+        </w:numPr>
+      </w:pPr>
+      <w:r>
+        <w:rPr>
+          <w:rFonts w:hint="eastAsia"/>
+        </w:rPr>
+        <w:t xml:space="preserve">01 </w:t>
+      </w:r>
+      <w:r>
+        <w:t>–</w:t>
+      </w:r>
+      <w:r>
+        <w:rPr>
+          <w:rFonts w:hint="eastAsia"/>
+        </w:rPr>
+        <w:t xml:space="preserve"> Exclusive </w:t>
+      </w:r>
+    </w:p>
+    <w:p>
+      <w:pPr>
+        <w:pStyle w:val="ListParagraph"/>
+        <w:numPr>
+          <w:ilvl w:val="2"/>
+          <w:numId w:val="1"/>
+        </w:numPr>
+      </w:pPr>
+      <w:r>
+        <w:rPr>
+          <w:rFonts w:hint="eastAsia"/>
+        </w:rPr>
+        <w:t xml:space="preserve">10 </w:t>
+      </w:r>
+      <w:r>
+        <w:t>–</w:t>
+      </w:r>
+      <w:r>
+        <w:rPr>
+          <w:rFonts w:hint="eastAsia"/>
+        </w:rPr>
+        <w:t xml:space="preserve"> Shared</w:t>
+      </w:r>
+    </w:p>
+    <w:p>
+      <w:pPr>
+        <w:pStyle w:val="ListParagraph"/>
+        <w:numPr>
+          <w:ilvl w:val="2"/>
+          <w:numId w:val="1"/>
+        </w:numPr>
+        <w:rPr>
+          <w:rFonts w:hint="eastAsia"/>
+        </w:rPr>
+      </w:pPr>
+      <w:r>
+        <w:rPr>
+          <w:rFonts w:hint="eastAsia"/>
+        </w:rPr>
+        <w:t xml:space="preserve">11 </w:t>
+      </w:r>
+      <w:r>
+        <w:t>–</w:t>
+      </w:r>
+      <w:r>
+        <w:rPr>
+          <w:rFonts w:hint="eastAsia"/>
+        </w:rPr>
+        <w:t xml:space="preserve"> Modified</w:t>
+      </w:r>
+    </w:p>
+    <w:p>
+      <w:pPr>
+        <w:pStyle w:val="ListParagraph"/>
+        <w:numPr>
+          <w:ilvl w:val="1"/>
+          <w:numId w:val="1"/>
+        </w:numPr>
+        <w:rPr>
+          <w:rFonts w:hint="eastAsia"/>
+        </w:rPr>
+      </w:pPr>
+      <w:r>
+        <w:rPr>
+          <w:rFonts w:hint="eastAsia"/>
+        </w:rPr>
+        <w:t>Added Ports</w:t>
+      </w:r>
+    </w:p>
+    <w:p>
+      <w:pPr>
+        <w:pStyle w:val="ListParagraph"/>
+        <w:numPr>
+          <w:ilvl w:val="2"/>
+          <w:numId w:val="1"/>
+        </w:numPr>
+        <w:rPr>
+          <w:rFonts w:hint="eastAsia"/>
+        </w:rPr>
+      </w:pPr>
+      <w:r>
+        <w:rPr>
+          <w:rFonts w:hint="eastAsia"/>
+        </w:rPr>
+        <w:t>Output: INV (active high)</w:t>
+      </w:r>
+    </w:p>
+    <w:p>
+      <w:pPr>
+        <w:pStyle w:val="ListParagraph"/>
+        <w:numPr>
+          <w:ilvl w:val="2"/>
+          <w:numId w:val="1"/>
+        </w:numPr>
+        <w:rPr>
+          <w:rFonts w:hint="eastAsia"/>
+        </w:rPr>
+      </w:pPr>
+      <w:r>
+        <w:rPr>
+          <w:rFonts w:hint="eastAsia"/>
+        </w:rPr>
+        <w:t xml:space="preserve">Input: snoop, (snoop result) </w:t>
+      </w:r>
+      <w:r>
+        <w:t>–</w:t>
+      </w:r>
+      <w:r>
+        <w:rPr>
+          <w:rFonts w:hint="eastAsia"/>
+        </w:rPr>
+        <w:t xml:space="preserve"> 2 bit</w:t>
+      </w:r>
+    </w:p>
+    <w:p>
+      <w:pPr>
+        <w:pStyle w:val="ListParagraph"/>
+        <w:numPr>
+          <w:ilvl w:val="3"/>
+          <w:numId w:val="1"/>
+        </w:numPr>
+        <w:rPr>
+          <w:rFonts w:hint="eastAsia"/>
+        </w:rPr>
+      </w:pPr>
+      <w:r>
+        <w:rPr>
+          <w:rFonts w:hint="eastAsia"/>
+        </w:rPr>
+        <w:t xml:space="preserve">0X </w:t>
+      </w:r>
+      <w:r>
+        <w:t>–</w:t>
+      </w:r>
+      <w:r>
+        <w:rPr>
+          <w:rFonts w:hint="eastAsia"/>
+        </w:rPr>
+        <w:t xml:space="preserve"> No Snoop</w:t>
+      </w:r>
+    </w:p>
+    <w:p>
+      <w:pPr>
+        <w:pStyle w:val="ListParagraph"/>
+        <w:numPr>
+          <w:ilvl w:val="3"/>
+          <w:numId w:val="1"/>
+        </w:numPr>
+        <w:rPr>
+          <w:rFonts w:hint="eastAsia"/>
+        </w:rPr>
+      </w:pPr>
+      <w:r>
+        <w:rPr>
+          <w:rFonts w:hint="eastAsia"/>
+        </w:rPr>
+        <w:t xml:space="preserve">10 </w:t>
+      </w:r>
+      <w:r>
+        <w:t>–</w:t>
+      </w:r>
+      <w:r>
+        <w:rPr>
+          <w:rFonts w:hint="eastAsia"/>
+        </w:rPr>
+        <w:t xml:space="preserve"> Snoop Read</w:t>
+      </w:r>
+    </w:p>
+    <w:p>
+      <w:pPr>
+        <w:pStyle w:val="ListParagraph"/>
+        <w:numPr>
+          <w:ilvl w:val="3"/>
+          <w:numId w:val="1"/>
+        </w:numPr>
+      </w:pPr>
+      <w:r>
+        <w:rPr>
+          <w:rFonts w:hint="eastAsia"/>
+        </w:rPr>
+        <w:t xml:space="preserve">11 </w:t>
+      </w:r>
+      <w:r>
+        <w:t>–</w:t>
+      </w:r>
+      <w:r>
+        <w:rPr>
+          <w:rFonts w:hint="eastAsia"/>
+        </w:rPr>
+        <w:t xml:space="preserve"> Snoop Write</w:t>
+      </w:r>
     </w:p>
     <w:p>
       <w:pPr>
@@ -15198,7 +15619,7 @@
 </file>
 
 <file path=customXml/itemProps1.xml><?xml version="1.0" encoding="utf-8"?>
-<ds:datastoreItem xmlns:ds="http://schemas.openxmlformats.org/officeDocument/2006/customXml" ds:itemID="{51A9D7EA-F4B5-4F7F-91A4-FEB3B7192D84}">
+<ds:datastoreItem xmlns:ds="http://schemas.openxmlformats.org/officeDocument/2006/customXml" ds:itemID="{A63C24D3-BD20-4C4E-9248-AB78E6522789}">
   <ds:schemaRefs>
     <ds:schemaRef ds:uri="http://schemas.openxmlformats.org/officeDocument/2006/bibliography"/>
   </ds:schemaRefs>

</xml_diff>